<commit_message>
moved some stuff around
</commit_message>
<xml_diff>
--- a/EE 536 Final Paper/EE 536 Final Paper_2.docx
+++ b/EE 536 Final Paper/EE 536 Final Paper_2.docx
@@ -4,16 +4,20 @@
   <w:body>
     <w:p>
       <w:pPr>
-        <w:pStyle w:val="Body"/>
+        <w:pStyle w:val="Body A"/>
         <w:spacing w:line="480" w:lineRule="auto"/>
         <w:ind w:firstLine="720"/>
         <w:jc w:val="both"/>
         <w:rPr>
+          <w:sz w:val="24"/>
+          <w:szCs w:val="24"/>
           <w:rtl w:val="0"/>
         </w:rPr>
       </w:pPr>
       <w:r>
         <w:rPr>
+          <w:sz w:val="24"/>
+          <w:szCs w:val="24"/>
           <w:u w:val="single"/>
           <w:rtl w:val="0"/>
           <w:lang w:val="en-US"/>
@@ -22,6 +26,8 @@
       </w:r>
       <w:r>
         <w:rPr>
+          <w:sz w:val="24"/>
+          <w:szCs w:val="24"/>
           <w:rtl w:val="0"/>
           <w:lang w:val="en-US"/>
         </w:rPr>
@@ -29,6 +35,8 @@
       </w:r>
       <w:r>
         <w:rPr>
+          <w:sz w:val="24"/>
+          <w:szCs w:val="24"/>
           <w:u w:val="single"/>
           <w:rtl w:val="0"/>
           <w:lang w:val="en-US"/>
@@ -37,6 +45,8 @@
       </w:r>
       <w:r>
         <w:rPr>
+          <w:sz w:val="24"/>
+          <w:szCs w:val="24"/>
           <w:rtl w:val="0"/>
           <w:lang w:val="en-US"/>
         </w:rPr>
@@ -45,16 +55,20 @@
     </w:p>
     <w:p>
       <w:pPr>
-        <w:pStyle w:val="Body"/>
+        <w:pStyle w:val="Body A"/>
         <w:spacing w:line="480" w:lineRule="auto"/>
         <w:ind w:firstLine="720"/>
         <w:jc w:val="both"/>
         <w:rPr>
+          <w:sz w:val="24"/>
+          <w:szCs w:val="24"/>
           <w:rtl w:val="0"/>
         </w:rPr>
       </w:pPr>
       <w:r>
         <w:rPr>
+          <w:sz w:val="24"/>
+          <w:szCs w:val="24"/>
           <w:rtl w:val="0"/>
           <w:lang w:val="en-US"/>
         </w:rPr>
@@ -63,38 +77,31 @@
     </w:p>
     <w:p>
       <w:pPr>
-        <w:pStyle w:val="Body"/>
+        <w:pStyle w:val="Body A"/>
         <w:spacing w:line="480" w:lineRule="auto"/>
         <w:ind w:firstLine="720"/>
         <w:jc w:val="both"/>
         <w:rPr>
+          <w:sz w:val="24"/>
+          <w:szCs w:val="24"/>
           <w:rtl w:val="0"/>
         </w:rPr>
       </w:pPr>
       <w:r>
         <w:rPr>
-          <w:rtl w:val="0"/>
-          <w:lang w:val="en-US"/>
-        </w:rPr>
-        <w:t xml:space="preserve">An early version ISFET was composed of an oxide sensing layer </w:t>
-      </w:r>
-      <w:r>
-        <w:rPr>
-          <w:rtl w:val="0"/>
-          <w:lang w:val="en-US"/>
-        </w:rPr>
-        <w:t xml:space="preserve">along with a heavily doped drain and source </w:t>
-      </w:r>
-      <w:r>
-        <w:rPr>
-          <w:rtl w:val="0"/>
-          <w:lang w:val="en-US"/>
-        </w:rPr>
-        <w:t>located beneath. As hydrogen ions are released, interactions with the oxide-sensing layer causes  protonation and deprotonation of</w:t>
-      </w:r>
-      <w:r>
-        <w:rPr>
-          <w:rtl w:val="0"/>
+          <w:sz w:val="24"/>
+          <w:szCs w:val="24"/>
+          <w:rtl w:val="0"/>
+          <w:lang w:val="en-US"/>
+        </w:rPr>
+        <w:t>An early version ISFET was composed of an oxide sensing layer along with a heavily doped drain and source located beneath. As hydrogen ions are released,</w:t>
+      </w:r>
+      <w:r>
+        <w:rPr>
+          <w:sz w:val="24"/>
+          <w:szCs w:val="24"/>
+          <w:rtl w:val="0"/>
+          <w:lang w:val="en-US"/>
         </w:rPr>
         <mc:AlternateContent>
           <mc:Choice Requires="wpg">
@@ -102,12 +109,12 @@
               <wp:anchor distT="152400" distB="152400" distL="152400" distR="152400" simplePos="0" relativeHeight="251659264" behindDoc="0" locked="0" layoutInCell="1" allowOverlap="1">
                 <wp:simplePos x="0" y="0"/>
                 <wp:positionH relativeFrom="margin">
-                  <wp:posOffset>-228600</wp:posOffset>
+                  <wp:posOffset>-576263</wp:posOffset>
                 </wp:positionH>
                 <wp:positionV relativeFrom="line">
-                  <wp:posOffset>450215</wp:posOffset>
+                  <wp:posOffset>1626235</wp:posOffset>
                 </wp:positionV>
-                <wp:extent cx="5927726" cy="1828800"/>
+                <wp:extent cx="5927728" cy="1828801"/>
                 <wp:effectExtent l="0" t="0" r="0" b="0"/>
                 <wp:wrapTopAndBottom distT="152400" distB="152400"/>
                 <wp:docPr id="1073741827" name="officeArt object"/>
@@ -119,9 +126,9 @@
                       <wpg:grpSpPr>
                         <a:xfrm>
                           <a:off x="0" y="0"/>
-                          <a:ext cx="5927726" cy="1828800"/>
-                          <a:chOff x="0" y="0"/>
-                          <a:chExt cx="5927725" cy="1828799"/>
+                          <a:ext cx="5927728" cy="1828801"/>
+                          <a:chOff x="355599" y="-1308100"/>
+                          <a:chExt cx="5927727" cy="1828800"/>
                         </a:xfrm>
                       </wpg:grpSpPr>
                       <pic:pic xmlns:pic="http://schemas.openxmlformats.org/drawingml/2006/picture">
@@ -139,8 +146,8 @@
                         </pic:blipFill>
                         <pic:spPr>
                           <a:xfrm>
-                            <a:off x="0" y="0"/>
-                            <a:ext cx="5915025" cy="1513840"/>
+                            <a:off x="355599" y="-1308101"/>
+                            <a:ext cx="5915028" cy="1513842"/>
                           </a:xfrm>
                           <a:prstGeom prst="rect">
                             <a:avLst/>
@@ -160,8 +167,8 @@
                         <wps:cNvSpPr/>
                         <wps:spPr>
                           <a:xfrm>
-                            <a:off x="6349" y="1523364"/>
-                            <a:ext cx="5921377" cy="305436"/>
+                            <a:off x="361948" y="215264"/>
+                            <a:ext cx="5921380" cy="305437"/>
                           </a:xfrm>
                           <a:prstGeom prst="rect">
                             <a:avLst/>
@@ -182,6 +189,8 @@
                               <w:r>
                                 <w:rPr>
                                   <w:rFonts w:ascii="Cambria" w:cs="Arial Unicode MS" w:hAnsi="Arial Unicode MS" w:eastAsia="Arial Unicode MS"/>
+                                  <w:sz w:val="18"/>
+                                  <w:szCs w:val="18"/>
                                   <w:rtl w:val="0"/>
                                   <w:lang w:val="en-US"/>
                                 </w:rPr>
@@ -192,6 +201,8 @@
                                   <w:rFonts w:ascii="Cambria" w:cs="Arial Unicode MS" w:hAnsi="Arial Unicode MS" w:eastAsia="Arial Unicode MS"/>
                                   <w:b w:val="0"/>
                                   <w:bCs w:val="0"/>
+                                  <w:sz w:val="18"/>
+                                  <w:szCs w:val="18"/>
                                   <w:rtl w:val="0"/>
                                   <w:lang w:val="en-US"/>
                                 </w:rPr>
@@ -212,12 +223,12 @@
           </mc:Choice>
           <mc:Fallback>
             <w:pict>
-              <v:group id="_x0000_s1026" style="visibility:visible;position:absolute;margin-left:-18.0pt;margin-top:35.5pt;width:466.8pt;height:144.0pt;z-index:251659264;mso-position-horizontal:absolute;mso-position-horizontal-relative:margin;mso-position-vertical:absolute;mso-position-vertical-relative:line;mso-wrap-distance-left:12.0pt;mso-wrap-distance-top:12.0pt;mso-wrap-distance-right:12.0pt;mso-wrap-distance-bottom:12.0pt;" coordorigin="0,0" coordsize="5927725,1828800">
+              <v:group id="_x0000_s1026" style="visibility:visible;position:absolute;margin-left:-45.4pt;margin-top:128.1pt;width:466.8pt;height:144.0pt;z-index:251659264;mso-position-horizontal:absolute;mso-position-horizontal-relative:margin;mso-position-vertical:absolute;mso-position-vertical-relative:line;mso-wrap-distance-left:12.0pt;mso-wrap-distance-top:12.0pt;mso-wrap-distance-right:12.0pt;mso-wrap-distance-bottom:12.0pt;" coordorigin="355600,-1308100" coordsize="5927727,1828801">
                 <w10:wrap type="topAndBottom" side="bothSides" anchorx="margin"/>
-                <v:shape id="_x0000_s1027" type="#_x0000_t75" style="position:absolute;left:0;top:0;width:5915025;height:1513840;">
+                <v:shape id="_x0000_s1027" type="#_x0000_t75" style="position:absolute;left:355600;top:-1308100;width:5915026;height:1513841;">
                   <v:imagedata r:id="rId4" o:title="image1.png"/>
                 </v:shape>
-                <v:rect id="_x0000_s1028" style="position:absolute;left:6350;top:1523365;width:5921375;height:305435;">
+                <v:rect id="_x0000_s1028" style="position:absolute;left:361949;top:215265;width:5921378;height:305436;">
                   <v:fill on="f"/>
                   <v:stroke on="f" weight="1.0pt" dashstyle="solid" endcap="flat" miterlimit="400.0%" joinstyle="miter" linestyle="single" startarrow="none" startarrowwidth="medium" startarrowlength="medium" endarrow="none" endarrowwidth="medium" endarrowlength="medium"/>
                   <v:textbox>
@@ -229,6 +240,8 @@
                         <w:r>
                           <w:rPr>
                             <w:rFonts w:ascii="Cambria" w:cs="Arial Unicode MS" w:hAnsi="Arial Unicode MS" w:eastAsia="Arial Unicode MS"/>
+                            <w:sz w:val="18"/>
+                            <w:szCs w:val="18"/>
                             <w:rtl w:val="0"/>
                             <w:lang w:val="en-US"/>
                           </w:rPr>
@@ -239,6 +252,8 @@
                             <w:rFonts w:ascii="Cambria" w:cs="Arial Unicode MS" w:hAnsi="Arial Unicode MS" w:eastAsia="Arial Unicode MS"/>
                             <w:b w:val="0"/>
                             <w:bCs w:val="0"/>
+                            <w:sz w:val="18"/>
+                            <w:szCs w:val="18"/>
                             <w:rtl w:val="0"/>
                             <w:lang w:val="en-US"/>
                           </w:rPr>
@@ -255,58 +270,57 @@
       </w:r>
       <w:r>
         <w:rPr>
-          <w:rtl w:val="0"/>
-          <w:lang w:val="en-US"/>
-        </w:rPr>
-        <w:t xml:space="preserve"> the OH groups. </w:t>
+          <w:sz w:val="24"/>
+          <w:szCs w:val="24"/>
+          <w:rtl w:val="0"/>
+          <w:lang w:val="en-US"/>
+        </w:rPr>
+        <w:t xml:space="preserve"> interactions with the oxide-sensing layer causes  protonation and deprotonation of the OH groups. </w:t>
       </w:r>
     </w:p>
     <w:p>
       <w:pPr>
-        <w:pStyle w:val="Body"/>
+        <w:pStyle w:val="Body A"/>
         <w:spacing w:line="480" w:lineRule="auto"/>
         <w:ind w:firstLine="720"/>
         <w:jc w:val="both"/>
         <w:rPr>
+          <w:sz w:val="24"/>
+          <w:szCs w:val="24"/>
           <w:rtl w:val="0"/>
         </w:rPr>
       </w:pPr>
       <w:r>
         <w:rPr>
-          <w:rtl w:val="0"/>
-          <w:lang w:val="en-US"/>
-        </w:rPr>
-        <w:t>After the hydrogen bonds interact with the OH groups there is a build up of charge on the oxide-sensing layer. This build up of charge acts similar to the gate voltage of a MOSFET device</w:t>
-      </w:r>
-      <w:r>
-        <w:rPr>
-          <w:rtl w:val="0"/>
-          <w:lang w:val="en-US"/>
-        </w:rPr>
-        <w:t>,</w:t>
-      </w:r>
-      <w:r>
-        <w:rPr>
-          <w:rtl w:val="0"/>
+          <w:sz w:val="24"/>
+          <w:szCs w:val="24"/>
+          <w:rtl w:val="0"/>
+          <w:lang w:val="en-US"/>
+        </w:rPr>
+        <w:t>After the hydrogen bonds interact with the OH groups there is a build up of charge on the oxide-sensing layer. This build up of charge acts similar to the gate voltage of a MOSFET device,</w:t>
+      </w:r>
+      <w:r>
+        <w:rPr>
+          <w:sz w:val="24"/>
+          <w:szCs w:val="24"/>
+          <w:rtl w:val="0"/>
+          <w:lang w:val="en-US"/>
         </w:rPr>
         <w:t xml:space="preserve"> enabl</w:t>
       </w:r>
       <w:r>
         <w:rPr>
-          <w:rtl w:val="0"/>
-          <w:lang w:val="en-US"/>
-        </w:rPr>
-        <w:t>ing</w:t>
-      </w:r>
-      <w:r>
-        <w:rPr>
-          <w:rtl w:val="0"/>
-          <w:lang w:val="en-US"/>
-        </w:rPr>
-        <w:t xml:space="preserve"> a conductive band to be formed between the</w:t>
-      </w:r>
-      <w:r>
-        <w:rPr>
+          <w:sz w:val="24"/>
+          <w:szCs w:val="24"/>
+          <w:rtl w:val="0"/>
+          <w:lang w:val="en-US"/>
+        </w:rPr>
+        <w:t>ing a conductive band to be formed between the</w:t>
+      </w:r>
+      <w:r>
+        <w:rPr>
+          <w:sz w:val="24"/>
+          <w:szCs w:val="24"/>
           <w:rtl w:val="0"/>
         </w:rPr>
         <mc:AlternateContent>
@@ -314,13 +328,13 @@
             <w:drawing>
               <wp:anchor distT="152400" distB="152400" distL="152400" distR="152400" simplePos="0" relativeHeight="251660288" behindDoc="0" locked="0" layoutInCell="1" allowOverlap="1">
                 <wp:simplePos x="0" y="0"/>
-                <wp:positionH relativeFrom="margin">
-                  <wp:posOffset>3475990</wp:posOffset>
+                <wp:positionH relativeFrom="page">
+                  <wp:posOffset>4618990</wp:posOffset>
                 </wp:positionH>
                 <wp:positionV relativeFrom="line">
-                  <wp:posOffset>532765</wp:posOffset>
+                  <wp:posOffset>532764</wp:posOffset>
                 </wp:positionV>
-                <wp:extent cx="2260600" cy="2718435"/>
+                <wp:extent cx="2260600" cy="2718436"/>
                 <wp:effectExtent l="0" t="0" r="0" b="0"/>
                 <wp:wrapThrough wrapText="bothSides" distL="152400" distR="152400">
                   <wp:wrapPolygon edited="1">
@@ -340,9 +354,9 @@
                       <wpg:grpSpPr>
                         <a:xfrm>
                           <a:off x="0" y="0"/>
-                          <a:ext cx="2260600" cy="2718435"/>
+                          <a:ext cx="2260600" cy="2718436"/>
                           <a:chOff x="0" y="0"/>
-                          <a:chExt cx="2260600" cy="2718434"/>
+                          <a:chExt cx="2260600" cy="2718435"/>
                         </a:xfrm>
                       </wpg:grpSpPr>
                       <pic:pic xmlns:pic="http://schemas.openxmlformats.org/drawingml/2006/picture">
@@ -360,8 +374,8 @@
                         </pic:blipFill>
                         <pic:spPr>
                           <a:xfrm>
-                            <a:off x="0" y="0"/>
-                            <a:ext cx="2260600" cy="2276475"/>
+                            <a:off x="0" y="-1"/>
+                            <a:ext cx="2260600" cy="2276477"/>
                           </a:xfrm>
                           <a:prstGeom prst="rect">
                             <a:avLst/>
@@ -379,7 +393,7 @@
                         <wps:spPr>
                           <a:xfrm>
                             <a:off x="40639" y="2230119"/>
-                            <a:ext cx="2201269" cy="488316"/>
+                            <a:ext cx="2201269" cy="488317"/>
                           </a:xfrm>
                           <a:prstGeom prst="rect">
                             <a:avLst/>
@@ -400,48 +414,20 @@
                               <w:r>
                                 <w:rPr>
                                   <w:rFonts w:ascii="Cambria" w:cs="Arial Unicode MS" w:hAnsi="Arial Unicode MS" w:eastAsia="Arial Unicode MS"/>
+                                  <w:sz w:val="18"/>
+                                  <w:szCs w:val="18"/>
                                   <w:rtl w:val="0"/>
                                   <w:lang w:val="en-US"/>
                                 </w:rPr>
-                                <w:t xml:space="preserve">Figure </w:t>
-                              </w:r>
-                              <w:r>
-                                <w:rPr>
-                                  <w:rFonts w:ascii="Cambria" w:cs="Arial Unicode MS" w:hAnsi="Arial Unicode MS" w:eastAsia="Arial Unicode MS"/>
-                                  <w:rtl w:val="0"/>
-                                  <w:lang w:val="en-US"/>
-                                </w:rPr>
-                                <w:t>2</w:t>
-                              </w:r>
-                              <w:r>
-                                <w:rPr>
-                                  <w:rFonts w:ascii="Cambria" w:cs="Arial Unicode MS" w:hAnsi="Arial Unicode MS" w:eastAsia="Arial Unicode MS"/>
-                                  <w:rtl w:val="0"/>
-                                  <w:lang w:val="en-US"/>
-                                </w:rPr>
-                                <w:t xml:space="preserve"> | </w:t>
-                              </w:r>
-                              <w:r>
-                                <w:rPr>
-                                  <w:rFonts w:ascii="Cambria" w:cs="Arial Unicode MS" w:hAnsi="Arial Unicode MS" w:eastAsia="Arial Unicode MS"/>
-                                  <w:rtl w:val="0"/>
-                                  <w:lang w:val="en-US"/>
-                                </w:rPr>
-                                <w:t>ISFET device layout</w:t>
-                              </w:r>
-                              <w:r>
-                                <w:rPr>
-                                  <w:rFonts w:ascii="Cambria" w:cs="Arial Unicode MS" w:hAnsi="Arial Unicode MS" w:eastAsia="Arial Unicode MS"/>
-                                  <w:rtl w:val="0"/>
-                                  <w:lang w:val="en-US"/>
-                                </w:rPr>
-                                <w:t xml:space="preserve">.  </w:t>
+                                <w:t xml:space="preserve">Figure 2 | ISFET device layout.  </w:t>
                               </w:r>
                               <w:r>
                                 <w:rPr>
                                   <w:rFonts w:ascii="Cambria" w:cs="Arial Unicode MS" w:hAnsi="Arial Unicode MS" w:eastAsia="Arial Unicode MS"/>
                                   <w:b w:val="0"/>
                                   <w:bCs w:val="0"/>
+                                  <w:sz w:val="18"/>
+                                  <w:szCs w:val="18"/>
                                   <w:rtl w:val="0"/>
                                   <w:lang w:val="en-US"/>
                                 </w:rPr>
@@ -462,12 +448,12 @@
           </mc:Choice>
           <mc:Fallback>
             <w:pict>
-              <v:group id="_x0000_s1029" style="visibility:visible;position:absolute;margin-left:273.7pt;margin-top:42.0pt;width:178.0pt;height:214.1pt;z-index:251660288;mso-position-horizontal:absolute;mso-position-horizontal-relative:margin;mso-position-vertical:absolute;mso-position-vertical-relative:line;mso-wrap-distance-left:12.0pt;mso-wrap-distance-top:12.0pt;mso-wrap-distance-right:12.0pt;mso-wrap-distance-bottom:12.0pt;" coordorigin="0,0" coordsize="2260600,2718435">
-                <w10:wrap type="through" side="bothSides" anchorx="margin"/>
-                <v:shape id="_x0000_s1030" type="#_x0000_t75" style="position:absolute;left:0;top:0;width:2260600;height:2276475;">
+              <v:group id="_x0000_s1029" style="visibility:visible;position:absolute;margin-left:363.7pt;margin-top:42.0pt;width:178.0pt;height:214.1pt;z-index:251660288;mso-position-horizontal:absolute;mso-position-horizontal-relative:page;mso-position-vertical:absolute;mso-position-vertical-relative:line;mso-wrap-distance-left:12.0pt;mso-wrap-distance-top:12.0pt;mso-wrap-distance-right:12.0pt;mso-wrap-distance-bottom:12.0pt;" coordorigin="0,0" coordsize="2260600,2718436">
+                <w10:wrap type="through" side="bothSides" anchorx="page"/>
+                <v:shape id="_x0000_s1030" type="#_x0000_t75" style="position:absolute;left:0;top:0;width:2260600;height:2276476;">
                   <v:imagedata r:id="rId5" o:title="image2.png"/>
                 </v:shape>
-                <v:rect id="_x0000_s1031" style="position:absolute;left:40640;top:2230120;width:2201268;height:488315;">
+                <v:rect id="_x0000_s1031" style="position:absolute;left:40639;top:2230120;width:2201269;height:488316;">
                   <v:fill on="f"/>
                   <v:stroke on="f" weight="1.0pt" dashstyle="solid" endcap="flat" miterlimit="400.0%" joinstyle="miter" linestyle="single" startarrow="none" startarrowwidth="medium" startarrowlength="medium" endarrow="none" endarrowwidth="medium" endarrowlength="medium"/>
                   <v:textbox>
@@ -479,48 +465,20 @@
                         <w:r>
                           <w:rPr>
                             <w:rFonts w:ascii="Cambria" w:cs="Arial Unicode MS" w:hAnsi="Arial Unicode MS" w:eastAsia="Arial Unicode MS"/>
+                            <w:sz w:val="18"/>
+                            <w:szCs w:val="18"/>
                             <w:rtl w:val="0"/>
                             <w:lang w:val="en-US"/>
                           </w:rPr>
-                          <w:t xml:space="preserve">Figure </w:t>
-                        </w:r>
-                        <w:r>
-                          <w:rPr>
-                            <w:rFonts w:ascii="Cambria" w:cs="Arial Unicode MS" w:hAnsi="Arial Unicode MS" w:eastAsia="Arial Unicode MS"/>
-                            <w:rtl w:val="0"/>
-                            <w:lang w:val="en-US"/>
-                          </w:rPr>
-                          <w:t>2</w:t>
-                        </w:r>
-                        <w:r>
-                          <w:rPr>
-                            <w:rFonts w:ascii="Cambria" w:cs="Arial Unicode MS" w:hAnsi="Arial Unicode MS" w:eastAsia="Arial Unicode MS"/>
-                            <w:rtl w:val="0"/>
-                            <w:lang w:val="en-US"/>
-                          </w:rPr>
-                          <w:t xml:space="preserve"> | </w:t>
-                        </w:r>
-                        <w:r>
-                          <w:rPr>
-                            <w:rFonts w:ascii="Cambria" w:cs="Arial Unicode MS" w:hAnsi="Arial Unicode MS" w:eastAsia="Arial Unicode MS"/>
-                            <w:rtl w:val="0"/>
-                            <w:lang w:val="en-US"/>
-                          </w:rPr>
-                          <w:t>ISFET device layout</w:t>
-                        </w:r>
-                        <w:r>
-                          <w:rPr>
-                            <w:rFonts w:ascii="Cambria" w:cs="Arial Unicode MS" w:hAnsi="Arial Unicode MS" w:eastAsia="Arial Unicode MS"/>
-                            <w:rtl w:val="0"/>
-                            <w:lang w:val="en-US"/>
-                          </w:rPr>
-                          <w:t xml:space="preserve">.  </w:t>
+                          <w:t xml:space="preserve">Figure 2 | ISFET device layout.  </w:t>
                         </w:r>
                         <w:r>
                           <w:rPr>
                             <w:rFonts w:ascii="Cambria" w:cs="Arial Unicode MS" w:hAnsi="Arial Unicode MS" w:eastAsia="Arial Unicode MS"/>
                             <w:b w:val="0"/>
                             <w:bCs w:val="0"/>
+                            <w:sz w:val="18"/>
+                            <w:szCs w:val="18"/>
                             <w:rtl w:val="0"/>
                             <w:lang w:val="en-US"/>
                           </w:rPr>
@@ -537,6 +495,8 @@
       </w:r>
       <w:r>
         <w:rPr>
+          <w:sz w:val="24"/>
+          <w:szCs w:val="24"/>
           <w:rtl w:val="0"/>
           <w:lang w:val="en-US"/>
         </w:rPr>
@@ -545,22 +505,29 @@
     </w:p>
     <w:p>
       <w:pPr>
-        <w:pStyle w:val="Body"/>
+        <w:pStyle w:val="Body A"/>
         <w:spacing w:line="480" w:lineRule="auto"/>
         <w:ind w:firstLine="720"/>
         <w:jc w:val="both"/>
         <w:rPr>
+          <w:sz w:val="24"/>
+          <w:szCs w:val="24"/>
           <w:rtl w:val="0"/>
         </w:rPr>
       </w:pPr>
       <w:r>
         <w:rPr>
-          <w:rtl w:val="0"/>
+          <w:sz w:val="24"/>
+          <w:szCs w:val="24"/>
+          <w:rtl w:val="0"/>
+          <w:lang w:val="en-US"/>
         </w:rPr>
         <w:t xml:space="preserve"> </w:t>
       </w:r>
       <w:r>
         <w:rPr>
+          <w:sz w:val="24"/>
+          <w:szCs w:val="24"/>
           <w:rtl w:val="0"/>
           <w:lang w:val="en-US"/>
         </w:rPr>
@@ -568,6 +535,8 @@
       </w:r>
       <w:r>
         <w:rPr>
+          <w:sz w:val="24"/>
+          <w:szCs w:val="24"/>
           <w:rtl w:val="0"/>
         </w:rPr>
         <mc:AlternateContent>
@@ -575,13 +544,13 @@
             <w:drawing>
               <wp:anchor distT="152400" distB="152400" distL="152400" distR="152400" simplePos="0" relativeHeight="251661312" behindDoc="0" locked="0" layoutInCell="1" allowOverlap="1">
                 <wp:simplePos x="0" y="0"/>
-                <wp:positionH relativeFrom="margin">
-                  <wp:posOffset>3492050</wp:posOffset>
+                <wp:positionH relativeFrom="page">
+                  <wp:posOffset>4635050</wp:posOffset>
                 </wp:positionH>
                 <wp:positionV relativeFrom="line">
                   <wp:posOffset>502919</wp:posOffset>
                 </wp:positionV>
-                <wp:extent cx="2246697" cy="2707640"/>
+                <wp:extent cx="2246699" cy="2707641"/>
                 <wp:effectExtent l="0" t="0" r="0" b="0"/>
                 <wp:wrapThrough wrapText="bothSides" distL="152400" distR="152400">
                   <wp:wrapPolygon edited="1">
@@ -601,14 +570,14 @@
                       <wpg:grpSpPr>
                         <a:xfrm>
                           <a:off x="0" y="0"/>
-                          <a:ext cx="2246697" cy="2707640"/>
+                          <a:ext cx="2246699" cy="2707641"/>
                           <a:chOff x="0" y="0"/>
-                          <a:chExt cx="2246696" cy="2707639"/>
+                          <a:chExt cx="2246698" cy="2707640"/>
                         </a:xfrm>
                       </wpg:grpSpPr>
                       <pic:pic xmlns:pic="http://schemas.openxmlformats.org/drawingml/2006/picture">
                         <pic:nvPicPr>
-                          <pic:cNvPr id="1073741831" name="pasted-image.png"/>
+                          <pic:cNvPr id="1073741831" name="image3.png"/>
                           <pic:cNvPicPr/>
                         </pic:nvPicPr>
                         <pic:blipFill>
@@ -621,8 +590,8 @@
                         </pic:blipFill>
                         <pic:spPr>
                           <a:xfrm>
-                            <a:off x="0" y="0"/>
-                            <a:ext cx="2246697" cy="2233968"/>
+                            <a:off x="-1" y="-1"/>
+                            <a:ext cx="2246700" cy="2233970"/>
                           </a:xfrm>
                           <a:prstGeom prst="rect">
                             <a:avLst/>
@@ -640,7 +609,7 @@
                         <wps:spPr>
                           <a:xfrm>
                             <a:off x="14419" y="2219324"/>
-                            <a:ext cx="2201268" cy="488316"/>
+                            <a:ext cx="2201269" cy="488317"/>
                           </a:xfrm>
                           <a:prstGeom prst="rect">
                             <a:avLst/>
@@ -661,40 +630,20 @@
                               <w:r>
                                 <w:rPr>
                                   <w:rFonts w:ascii="Cambria" w:cs="Arial Unicode MS" w:hAnsi="Arial Unicode MS" w:eastAsia="Arial Unicode MS"/>
+                                  <w:sz w:val="18"/>
+                                  <w:szCs w:val="18"/>
                                   <w:rtl w:val="0"/>
                                   <w:lang w:val="en-US"/>
                                 </w:rPr>
-                                <w:t xml:space="preserve">Figure </w:t>
-                              </w:r>
-                              <w:r>
-                                <w:rPr>
-                                  <w:rFonts w:ascii="Cambria" w:cs="Arial Unicode MS" w:hAnsi="Arial Unicode MS" w:eastAsia="Arial Unicode MS"/>
-                                  <w:rtl w:val="0"/>
-                                  <w:lang w:val="en-US"/>
-                                </w:rPr>
-                                <w:t>3</w:t>
-                              </w:r>
-                              <w:r>
-                                <w:rPr>
-                                  <w:rFonts w:ascii="Cambria" w:cs="Arial Unicode MS" w:hAnsi="Arial Unicode MS" w:eastAsia="Arial Unicode MS"/>
-                                  <w:rtl w:val="0"/>
-                                  <w:lang w:val="en-US"/>
-                                </w:rPr>
-                                <w:t xml:space="preserve"> | </w:t>
-                              </w:r>
-                              <w:r>
-                                <w:rPr>
-                                  <w:rFonts w:ascii="Cambria" w:cs="Arial Unicode MS" w:hAnsi="Arial Unicode MS" w:eastAsia="Arial Unicode MS"/>
-                                  <w:rtl w:val="0"/>
-                                  <w:lang w:val="en-US"/>
-                                </w:rPr>
-                                <w:t xml:space="preserve">Sensor layout.  </w:t>
+                                <w:t xml:space="preserve">Figure 3 | Sensor layout.  </w:t>
                               </w:r>
                               <w:r>
                                 <w:rPr>
                                   <w:rFonts w:ascii="Cambria" w:cs="Arial Unicode MS" w:hAnsi="Arial Unicode MS" w:eastAsia="Arial Unicode MS"/>
                                   <w:b w:val="0"/>
                                   <w:bCs w:val="0"/>
+                                  <w:sz w:val="18"/>
+                                  <w:szCs w:val="18"/>
                                   <w:rtl w:val="0"/>
                                   <w:lang w:val="en-US"/>
                                 </w:rPr>
@@ -715,12 +664,12 @@
           </mc:Choice>
           <mc:Fallback>
             <w:pict>
-              <v:group id="_x0000_s1032" style="visibility:visible;position:absolute;margin-left:275.0pt;margin-top:39.6pt;width:176.9pt;height:213.2pt;z-index:251661312;mso-position-horizontal:absolute;mso-position-horizontal-relative:margin;mso-position-vertical:absolute;mso-position-vertical-relative:line;mso-wrap-distance-left:12.0pt;mso-wrap-distance-top:12.0pt;mso-wrap-distance-right:12.0pt;mso-wrap-distance-bottom:12.0pt;" coordorigin="0,0" coordsize="2246696,2707640">
-                <w10:wrap type="through" side="bothSides" anchorx="margin"/>
-                <v:shape id="_x0000_s1033" type="#_x0000_t75" style="position:absolute;left:0;top:0;width:2246696;height:2233967;">
-                  <v:imagedata r:id="rId6" o:title="pasted-image.png"/>
+              <v:group id="_x0000_s1032" style="visibility:visible;position:absolute;margin-left:365.0pt;margin-top:39.6pt;width:176.9pt;height:213.2pt;z-index:251661312;mso-position-horizontal:absolute;mso-position-horizontal-relative:page;mso-position-vertical:absolute;mso-position-vertical-relative:line;mso-wrap-distance-left:12.0pt;mso-wrap-distance-top:12.0pt;mso-wrap-distance-right:12.0pt;mso-wrap-distance-bottom:12.0pt;" coordorigin="0,0" coordsize="2246698,2707641">
+                <w10:wrap type="through" side="bothSides" anchorx="page"/>
+                <v:shape id="_x0000_s1033" type="#_x0000_t75" style="position:absolute;left:0;top:0;width:2246698;height:2233969;">
+                  <v:imagedata r:id="rId6" o:title="image3.png"/>
                 </v:shape>
-                <v:rect id="_x0000_s1034" style="position:absolute;left:14419;top:2219325;width:2201268;height:488315;">
+                <v:rect id="_x0000_s1034" style="position:absolute;left:14419;top:2219325;width:2201269;height:488316;">
                   <v:fill on="f"/>
                   <v:stroke on="f" weight="1.0pt" dashstyle="solid" endcap="flat" miterlimit="400.0%" joinstyle="miter" linestyle="single" startarrow="none" startarrowwidth="medium" startarrowlength="medium" endarrow="none" endarrowwidth="medium" endarrowlength="medium"/>
                   <v:textbox>
@@ -732,40 +681,20 @@
                         <w:r>
                           <w:rPr>
                             <w:rFonts w:ascii="Cambria" w:cs="Arial Unicode MS" w:hAnsi="Arial Unicode MS" w:eastAsia="Arial Unicode MS"/>
+                            <w:sz w:val="18"/>
+                            <w:szCs w:val="18"/>
                             <w:rtl w:val="0"/>
                             <w:lang w:val="en-US"/>
                           </w:rPr>
-                          <w:t xml:space="preserve">Figure </w:t>
-                        </w:r>
-                        <w:r>
-                          <w:rPr>
-                            <w:rFonts w:ascii="Cambria" w:cs="Arial Unicode MS" w:hAnsi="Arial Unicode MS" w:eastAsia="Arial Unicode MS"/>
-                            <w:rtl w:val="0"/>
-                            <w:lang w:val="en-US"/>
-                          </w:rPr>
-                          <w:t>3</w:t>
-                        </w:r>
-                        <w:r>
-                          <w:rPr>
-                            <w:rFonts w:ascii="Cambria" w:cs="Arial Unicode MS" w:hAnsi="Arial Unicode MS" w:eastAsia="Arial Unicode MS"/>
-                            <w:rtl w:val="0"/>
-                            <w:lang w:val="en-US"/>
-                          </w:rPr>
-                          <w:t xml:space="preserve"> | </w:t>
-                        </w:r>
-                        <w:r>
-                          <w:rPr>
-                            <w:rFonts w:ascii="Cambria" w:cs="Arial Unicode MS" w:hAnsi="Arial Unicode MS" w:eastAsia="Arial Unicode MS"/>
-                            <w:rtl w:val="0"/>
-                            <w:lang w:val="en-US"/>
-                          </w:rPr>
-                          <w:t xml:space="preserve">Sensor layout.  </w:t>
+                          <w:t xml:space="preserve">Figure 3 | Sensor layout.  </w:t>
                         </w:r>
                         <w:r>
                           <w:rPr>
                             <w:rFonts w:ascii="Cambria" w:cs="Arial Unicode MS" w:hAnsi="Arial Unicode MS" w:eastAsia="Arial Unicode MS"/>
                             <w:b w:val="0"/>
                             <w:bCs w:val="0"/>
+                            <w:sz w:val="18"/>
+                            <w:szCs w:val="18"/>
                             <w:rtl w:val="0"/>
                             <w:lang w:val="en-US"/>
                           </w:rPr>
@@ -782,6 +711,8 @@
       </w:r>
       <w:r>
         <w:rPr>
+          <w:sz w:val="24"/>
+          <w:szCs w:val="24"/>
           <w:rtl w:val="0"/>
           <w:lang w:val="en-US"/>
         </w:rPr>
@@ -790,16 +721,20 @@
     </w:p>
     <w:p>
       <w:pPr>
-        <w:pStyle w:val="Body"/>
+        <w:pStyle w:val="Body A"/>
         <w:spacing w:line="480" w:lineRule="auto"/>
         <w:ind w:firstLine="720"/>
         <w:jc w:val="both"/>
         <w:rPr>
+          <w:sz w:val="24"/>
+          <w:szCs w:val="24"/>
           <w:rtl w:val="0"/>
         </w:rPr>
       </w:pPr>
       <w:r>
         <w:rPr>
+          <w:sz w:val="24"/>
+          <w:szCs w:val="24"/>
           <w:rtl w:val="0"/>
           <w:lang w:val="en-US"/>
         </w:rPr>
@@ -808,6 +743,8 @@
       <w:r>
         <w:rPr>
           <w:rFonts w:hAnsi="Cambria" w:hint="default"/>
+          <w:sz w:val="24"/>
+          <w:szCs w:val="24"/>
           <w:rtl w:val="0"/>
           <w:lang w:val="en-US"/>
         </w:rPr>
@@ -815,6 +752,8 @@
       </w:r>
       <w:r>
         <w:rPr>
+          <w:sz w:val="24"/>
+          <w:szCs w:val="24"/>
           <w:rtl w:val="0"/>
           <w:lang w:val="en-US"/>
         </w:rPr>
@@ -823,6 +762,8 @@
       <w:r>
         <w:rPr>
           <w:rFonts w:hAnsi="Cambria" w:hint="default"/>
+          <w:sz w:val="24"/>
+          <w:szCs w:val="24"/>
           <w:rtl w:val="0"/>
           <w:lang w:val="en-US"/>
         </w:rPr>
@@ -830,6 +771,8 @@
       </w:r>
       <w:r>
         <w:rPr>
+          <w:sz w:val="24"/>
+          <w:szCs w:val="24"/>
           <w:rtl w:val="0"/>
           <w:lang w:val="en-US"/>
         </w:rPr>
@@ -838,16 +781,20 @@
     </w:p>
     <w:p>
       <w:pPr>
-        <w:pStyle w:val="Body"/>
+        <w:pStyle w:val="Body A"/>
         <w:spacing w:line="480" w:lineRule="auto"/>
         <w:ind w:firstLine="720"/>
         <w:jc w:val="both"/>
         <w:rPr>
+          <w:sz w:val="24"/>
+          <w:szCs w:val="24"/>
           <w:rtl w:val="0"/>
         </w:rPr>
       </w:pPr>
       <w:r>
         <w:rPr>
+          <w:sz w:val="24"/>
+          <w:szCs w:val="24"/>
           <w:rtl w:val="0"/>
           <w:lang w:val="en-US"/>
         </w:rPr>
@@ -855,6 +802,8 @@
       </w:r>
       <w:r>
         <w:rPr>
+          <w:sz w:val="24"/>
+          <w:szCs w:val="24"/>
           <w:rtl w:val="0"/>
         </w:rPr>
         <mc:AlternateContent>
@@ -862,13 +811,13 @@
             <w:drawing>
               <wp:anchor distT="152400" distB="152400" distL="152400" distR="152400" simplePos="0" relativeHeight="251662336" behindDoc="0" locked="0" layoutInCell="1" allowOverlap="1">
                 <wp:simplePos x="0" y="0"/>
-                <wp:positionH relativeFrom="margin">
-                  <wp:posOffset>3607527</wp:posOffset>
+                <wp:positionH relativeFrom="page">
+                  <wp:posOffset>4750527</wp:posOffset>
                 </wp:positionH>
                 <wp:positionV relativeFrom="line">
-                  <wp:posOffset>187380</wp:posOffset>
+                  <wp:posOffset>187379</wp:posOffset>
                 </wp:positionV>
-                <wp:extent cx="2086229" cy="2436678"/>
+                <wp:extent cx="2086231" cy="2436679"/>
                 <wp:effectExtent l="0" t="0" r="0" b="0"/>
                 <wp:wrapThrough wrapText="bothSides" distL="152400" distR="152400">
                   <wp:wrapPolygon edited="1">
@@ -888,14 +837,14 @@
                       <wpg:grpSpPr>
                         <a:xfrm>
                           <a:off x="0" y="0"/>
-                          <a:ext cx="2086229" cy="2436678"/>
+                          <a:ext cx="2086231" cy="2436679"/>
                           <a:chOff x="0" y="0"/>
-                          <a:chExt cx="2086228" cy="2436677"/>
+                          <a:chExt cx="2086230" cy="2436678"/>
                         </a:xfrm>
                       </wpg:grpSpPr>
                       <pic:pic xmlns:pic="http://schemas.openxmlformats.org/drawingml/2006/picture">
                         <pic:nvPicPr>
-                          <pic:cNvPr id="1073741834" name="pasted-image.png"/>
+                          <pic:cNvPr id="1073741834" name="image4.png"/>
                           <pic:cNvPicPr/>
                         </pic:nvPicPr>
                         <pic:blipFill>
@@ -908,8 +857,8 @@
                         </pic:blipFill>
                         <pic:spPr>
                           <a:xfrm>
-                            <a:off x="0" y="0"/>
-                            <a:ext cx="2086229" cy="1974798"/>
+                            <a:off x="0" y="-1"/>
+                            <a:ext cx="2086231" cy="1974800"/>
                           </a:xfrm>
                           <a:prstGeom prst="rect">
                             <a:avLst/>
@@ -927,7 +876,7 @@
                         <wps:spPr>
                           <a:xfrm>
                             <a:off x="4128" y="1974797"/>
-                            <a:ext cx="2082101" cy="461881"/>
+                            <a:ext cx="2082103" cy="461882"/>
                           </a:xfrm>
                           <a:prstGeom prst="rect">
                             <a:avLst/>
@@ -948,40 +897,20 @@
                               <w:r>
                                 <w:rPr>
                                   <w:rFonts w:ascii="Cambria" w:cs="Arial Unicode MS" w:hAnsi="Arial Unicode MS" w:eastAsia="Arial Unicode MS"/>
+                                  <w:sz w:val="18"/>
+                                  <w:szCs w:val="18"/>
                                   <w:rtl w:val="0"/>
                                   <w:lang w:val="en-US"/>
                                 </w:rPr>
-                                <w:t xml:space="preserve">Figure </w:t>
-                              </w:r>
-                              <w:r>
-                                <w:rPr>
-                                  <w:rFonts w:ascii="Cambria" w:cs="Arial Unicode MS" w:hAnsi="Arial Unicode MS" w:eastAsia="Arial Unicode MS"/>
-                                  <w:rtl w:val="0"/>
-                                  <w:lang w:val="en-US"/>
-                                </w:rPr>
-                                <w:t>4</w:t>
-                              </w:r>
-                              <w:r>
-                                <w:rPr>
-                                  <w:rFonts w:ascii="Cambria" w:cs="Arial Unicode MS" w:hAnsi="Arial Unicode MS" w:eastAsia="Arial Unicode MS"/>
-                                  <w:rtl w:val="0"/>
-                                  <w:lang w:val="en-US"/>
-                                </w:rPr>
-                                <w:t xml:space="preserve"> | </w:t>
-                              </w:r>
-                              <w:r>
-                                <w:rPr>
-                                  <w:rFonts w:ascii="Cambria" w:cs="Arial Unicode MS" w:hAnsi="Arial Unicode MS" w:eastAsia="Arial Unicode MS"/>
-                                  <w:rtl w:val="0"/>
-                                  <w:lang w:val="en-US"/>
-                                </w:rPr>
-                                <w:t xml:space="preserve">ION Chip.  </w:t>
+                                <w:t xml:space="preserve">Figure 4 | ION Chip.  </w:t>
                               </w:r>
                               <w:r>
                                 <w:rPr>
                                   <w:rFonts w:ascii="Cambria" w:cs="Arial Unicode MS" w:hAnsi="Arial Unicode MS" w:eastAsia="Arial Unicode MS"/>
                                   <w:b w:val="0"/>
                                   <w:bCs w:val="0"/>
+                                  <w:sz w:val="18"/>
+                                  <w:szCs w:val="18"/>
                                   <w:rtl w:val="0"/>
                                   <w:lang w:val="en-US"/>
                                 </w:rPr>
@@ -1002,12 +931,12 @@
           </mc:Choice>
           <mc:Fallback>
             <w:pict>
-              <v:group id="_x0000_s1035" style="visibility:visible;position:absolute;margin-left:284.1pt;margin-top:14.8pt;width:164.3pt;height:191.9pt;z-index:251662336;mso-position-horizontal:absolute;mso-position-horizontal-relative:margin;mso-position-vertical:absolute;mso-position-vertical-relative:line;mso-wrap-distance-left:12.0pt;mso-wrap-distance-top:12.0pt;mso-wrap-distance-right:12.0pt;mso-wrap-distance-bottom:12.0pt;" coordorigin="0,0" coordsize="2086228,2436677">
-                <w10:wrap type="through" side="bothSides" anchorx="margin"/>
-                <v:shape id="_x0000_s1036" type="#_x0000_t75" style="position:absolute;left:0;top:0;width:2086228;height:1974798;">
-                  <v:imagedata r:id="rId7" o:title="pasted-image.png"/>
+              <v:group id="_x0000_s1035" style="visibility:visible;position:absolute;margin-left:374.1pt;margin-top:14.8pt;width:164.3pt;height:191.9pt;z-index:251662336;mso-position-horizontal:absolute;mso-position-horizontal-relative:page;mso-position-vertical:absolute;mso-position-vertical-relative:line;mso-wrap-distance-left:12.0pt;mso-wrap-distance-top:12.0pt;mso-wrap-distance-right:12.0pt;mso-wrap-distance-bottom:12.0pt;" coordorigin="0,0" coordsize="2086230,2436679">
+                <w10:wrap type="through" side="bothSides" anchorx="page"/>
+                <v:shape id="_x0000_s1036" type="#_x0000_t75" style="position:absolute;left:0;top:0;width:2086230;height:1974799;">
+                  <v:imagedata r:id="rId7" o:title="image4.png"/>
                 </v:shape>
-                <v:rect id="_x0000_s1037" style="position:absolute;left:4129;top:1974798;width:2082100;height:461880;">
+                <v:rect id="_x0000_s1037" style="position:absolute;left:4128;top:1974798;width:2082102;height:461881;">
                   <v:fill on="f"/>
                   <v:stroke on="f" weight="1.0pt" dashstyle="solid" endcap="flat" miterlimit="400.0%" joinstyle="miter" linestyle="single" startarrow="none" startarrowwidth="medium" startarrowlength="medium" endarrow="none" endarrowwidth="medium" endarrowlength="medium"/>
                   <v:textbox>
@@ -1019,40 +948,20 @@
                         <w:r>
                           <w:rPr>
                             <w:rFonts w:ascii="Cambria" w:cs="Arial Unicode MS" w:hAnsi="Arial Unicode MS" w:eastAsia="Arial Unicode MS"/>
+                            <w:sz w:val="18"/>
+                            <w:szCs w:val="18"/>
                             <w:rtl w:val="0"/>
                             <w:lang w:val="en-US"/>
                           </w:rPr>
-                          <w:t xml:space="preserve">Figure </w:t>
-                        </w:r>
-                        <w:r>
-                          <w:rPr>
-                            <w:rFonts w:ascii="Cambria" w:cs="Arial Unicode MS" w:hAnsi="Arial Unicode MS" w:eastAsia="Arial Unicode MS"/>
-                            <w:rtl w:val="0"/>
-                            <w:lang w:val="en-US"/>
-                          </w:rPr>
-                          <w:t>4</w:t>
-                        </w:r>
-                        <w:r>
-                          <w:rPr>
-                            <w:rFonts w:ascii="Cambria" w:cs="Arial Unicode MS" w:hAnsi="Arial Unicode MS" w:eastAsia="Arial Unicode MS"/>
-                            <w:rtl w:val="0"/>
-                            <w:lang w:val="en-US"/>
-                          </w:rPr>
-                          <w:t xml:space="preserve"> | </w:t>
-                        </w:r>
-                        <w:r>
-                          <w:rPr>
-                            <w:rFonts w:ascii="Cambria" w:cs="Arial Unicode MS" w:hAnsi="Arial Unicode MS" w:eastAsia="Arial Unicode MS"/>
-                            <w:rtl w:val="0"/>
-                            <w:lang w:val="en-US"/>
-                          </w:rPr>
-                          <w:t xml:space="preserve">ION Chip.  </w:t>
+                          <w:t xml:space="preserve">Figure 4 | ION Chip.  </w:t>
                         </w:r>
                         <w:r>
                           <w:rPr>
                             <w:rFonts w:ascii="Cambria" w:cs="Arial Unicode MS" w:hAnsi="Arial Unicode MS" w:eastAsia="Arial Unicode MS"/>
                             <w:b w:val="0"/>
                             <w:bCs w:val="0"/>
+                            <w:sz w:val="18"/>
+                            <w:szCs w:val="18"/>
                             <w:rtl w:val="0"/>
                             <w:lang w:val="en-US"/>
                           </w:rPr>
@@ -1070,16 +979,20 @@
     </w:p>
     <w:p>
       <w:pPr>
-        <w:pStyle w:val="Body"/>
+        <w:pStyle w:val="Body A"/>
         <w:spacing w:line="480" w:lineRule="auto"/>
         <w:ind w:firstLine="720"/>
         <w:jc w:val="both"/>
         <w:rPr>
+          <w:sz w:val="24"/>
+          <w:szCs w:val="24"/>
           <w:rtl w:val="0"/>
         </w:rPr>
       </w:pPr>
       <w:r>
         <w:rPr>
+          <w:sz w:val="24"/>
+          <w:szCs w:val="24"/>
           <w:rtl w:val="0"/>
           <w:lang w:val="en-US"/>
         </w:rPr>
@@ -1088,6 +1001,8 @@
       <w:r>
         <w:rPr>
           <w:rFonts w:hAnsi="Cambria" w:hint="default"/>
+          <w:sz w:val="24"/>
+          <w:szCs w:val="24"/>
           <w:rtl w:val="0"/>
           <w:lang w:val="en-US"/>
         </w:rPr>
@@ -1095,6 +1010,8 @@
       </w:r>
       <w:r>
         <w:rPr>
+          <w:sz w:val="24"/>
+          <w:szCs w:val="24"/>
           <w:rtl w:val="0"/>
           <w:lang w:val="en-US"/>
         </w:rPr>
@@ -1103,16 +1020,20 @@
     </w:p>
     <w:p>
       <w:pPr>
-        <w:pStyle w:val="Body"/>
+        <w:pStyle w:val="Body A"/>
         <w:spacing w:line="480" w:lineRule="auto"/>
         <w:ind w:firstLine="720"/>
         <w:jc w:val="both"/>
         <w:rPr>
+          <w:sz w:val="24"/>
+          <w:szCs w:val="24"/>
           <w:rtl w:val="0"/>
         </w:rPr>
       </w:pPr>
       <w:r>
         <w:rPr>
+          <w:sz w:val="24"/>
+          <w:szCs w:val="24"/>
           <w:rtl w:val="0"/>
           <w:lang w:val="en-US"/>
         </w:rPr>
@@ -1120,6 +1041,8 @@
       </w:r>
       <w:r>
         <w:rPr>
+          <w:sz w:val="24"/>
+          <w:szCs w:val="24"/>
           <w:rtl w:val="0"/>
         </w:rPr>
         <mc:AlternateContent>
@@ -1127,13 +1050,13 @@
             <w:drawing>
               <wp:anchor distT="152400" distB="152400" distL="152400" distR="152400" simplePos="0" relativeHeight="251663360" behindDoc="0" locked="0" layoutInCell="1" allowOverlap="1">
                 <wp:simplePos x="0" y="0"/>
-                <wp:positionH relativeFrom="margin">
-                  <wp:posOffset>-22625</wp:posOffset>
+                <wp:positionH relativeFrom="page">
+                  <wp:posOffset>1120375</wp:posOffset>
                 </wp:positionH>
                 <wp:positionV relativeFrom="line">
                   <wp:posOffset>204459</wp:posOffset>
                 </wp:positionV>
-                <wp:extent cx="5509026" cy="1791198"/>
+                <wp:extent cx="5509029" cy="1900182"/>
                 <wp:effectExtent l="0" t="0" r="0" b="0"/>
                 <wp:wrapTopAndBottom distT="152400" distB="152400"/>
                 <wp:docPr id="1073741843" name="officeArt object"/>
@@ -1145,9 +1068,9 @@
                       <wpg:grpSpPr>
                         <a:xfrm>
                           <a:off x="0" y="0"/>
-                          <a:ext cx="5509026" cy="1791198"/>
+                          <a:ext cx="5509029" cy="1900182"/>
                           <a:chOff x="0" y="0"/>
-                          <a:chExt cx="5509025" cy="1791197"/>
+                          <a:chExt cx="5509028" cy="1900181"/>
                         </a:xfrm>
                       </wpg:grpSpPr>
                       <wpg:grpSp>
@@ -1156,14 +1079,14 @@
                         <wpg:grpSpPr>
                           <a:xfrm>
                             <a:off x="0" y="0"/>
-                            <a:ext cx="5509026" cy="1791198"/>
+                            <a:ext cx="5509029" cy="1900182"/>
                             <a:chOff x="0" y="0"/>
-                            <a:chExt cx="5509025" cy="1791197"/>
+                            <a:chExt cx="5509028" cy="1900181"/>
                           </a:xfrm>
                         </wpg:grpSpPr>
                         <pic:pic xmlns:pic="http://schemas.openxmlformats.org/drawingml/2006/picture">
                           <pic:nvPicPr>
-                            <pic:cNvPr id="1073741837" name="pasted-image.png"/>
+                            <pic:cNvPr id="1073741837" name="image5.png"/>
                             <pic:cNvPicPr/>
                           </pic:nvPicPr>
                           <pic:blipFill>
@@ -1176,8 +1099,8 @@
                           </pic:blipFill>
                           <pic:spPr>
                             <a:xfrm>
-                              <a:off x="0" y="696"/>
-                              <a:ext cx="2743200" cy="1435694"/>
+                              <a:off x="-1" y="695"/>
+                              <a:ext cx="2743202" cy="1435697"/>
                             </a:xfrm>
                             <a:prstGeom prst="rect">
                               <a:avLst/>
@@ -1191,7 +1114,7 @@
                         </pic:pic>
                         <pic:pic xmlns:pic="http://schemas.openxmlformats.org/drawingml/2006/picture">
                           <pic:nvPicPr>
-                            <pic:cNvPr id="1073741838" name="pasted-image.png"/>
+                            <pic:cNvPr id="1073741838" name="image6.png"/>
                             <pic:cNvPicPr/>
                           </pic:nvPicPr>
                           <pic:blipFill>
@@ -1205,7 +1128,7 @@
                           <pic:spPr>
                             <a:xfrm>
                               <a:off x="2854960" y="0"/>
-                              <a:ext cx="2654066" cy="1410766"/>
+                              <a:ext cx="2654069" cy="1410768"/>
                             </a:xfrm>
                             <a:prstGeom prst="rect">
                               <a:avLst/>
@@ -1222,8 +1145,8 @@
                           <wps:cNvSpPr/>
                           <wps:spPr>
                             <a:xfrm>
-                              <a:off x="111760" y="1485961"/>
-                              <a:ext cx="5366783" cy="305237"/>
+                              <a:off x="111759" y="1485962"/>
+                              <a:ext cx="5366786" cy="414220"/>
                             </a:xfrm>
                             <a:prstGeom prst="rect">
                               <a:avLst/>
@@ -1244,40 +1167,20 @@
                                 <w:r>
                                   <w:rPr>
                                     <w:rFonts w:ascii="Cambria" w:cs="Arial Unicode MS" w:hAnsi="Arial Unicode MS" w:eastAsia="Arial Unicode MS"/>
+                                    <w:sz w:val="18"/>
+                                    <w:szCs w:val="18"/>
                                     <w:rtl w:val="0"/>
                                     <w:lang w:val="en-US"/>
                                   </w:rPr>
-                                  <w:t xml:space="preserve">Figure </w:t>
-                                </w:r>
-                                <w:r>
-                                  <w:rPr>
-                                    <w:rFonts w:ascii="Cambria" w:cs="Arial Unicode MS" w:hAnsi="Arial Unicode MS" w:eastAsia="Arial Unicode MS"/>
-                                    <w:rtl w:val="0"/>
-                                    <w:lang w:val="en-US"/>
-                                  </w:rPr>
-                                  <w:t>5</w:t>
-                                </w:r>
-                                <w:r>
-                                  <w:rPr>
-                                    <w:rFonts w:ascii="Cambria" w:cs="Arial Unicode MS" w:hAnsi="Arial Unicode MS" w:eastAsia="Arial Unicode MS"/>
-                                    <w:rtl w:val="0"/>
-                                    <w:lang w:val="en-US"/>
-                                  </w:rPr>
-                                  <w:t xml:space="preserve"> | </w:t>
-                                </w:r>
-                                <w:r>
-                                  <w:rPr>
-                                    <w:rFonts w:ascii="Cambria" w:cs="Arial Unicode MS" w:hAnsi="Arial Unicode MS" w:eastAsia="Arial Unicode MS"/>
-                                    <w:rtl w:val="0"/>
-                                    <w:lang w:val="en-US"/>
-                                  </w:rPr>
-                                  <w:t xml:space="preserve">3.5 um and 1.5 um Well Signals.  </w:t>
+                                  <w:t xml:space="preserve">Figure 5 | 3.5 um and 1.5 um Well Signals.  </w:t>
                                 </w:r>
                                 <w:r>
                                   <w:rPr>
                                     <w:rFonts w:ascii="Cambria" w:cs="Arial Unicode MS" w:hAnsi="Arial Unicode MS" w:eastAsia="Arial Unicode MS"/>
                                     <w:b w:val="0"/>
                                     <w:bCs w:val="0"/>
+                                    <w:sz w:val="18"/>
+                                    <w:szCs w:val="18"/>
                                     <w:rtl w:val="0"/>
                                     <w:lang w:val="en-US"/>
                                   </w:rPr>
@@ -1296,8 +1199,8 @@
                         <wps:cNvSpPr/>
                         <wps:spPr>
                           <a:xfrm>
-                            <a:off x="22625" y="1225798"/>
-                            <a:ext cx="525226" cy="179468"/>
+                            <a:off x="22624" y="1225798"/>
+                            <a:ext cx="525228" cy="179469"/>
                           </a:xfrm>
                           <a:prstGeom prst="rect">
                             <a:avLst/>
@@ -1318,7 +1221,10 @@
                               <w:r>
                                 <w:rPr>
                                   <w:rFonts w:ascii="Cambria" w:cs="Arial Unicode MS" w:hAnsi="Arial Unicode MS" w:eastAsia="Arial Unicode MS"/>
+                                  <w:sz w:val="18"/>
+                                  <w:szCs w:val="18"/>
                                   <w:rtl w:val="0"/>
+                                  <w:lang w:val="en-US"/>
                                 </w:rPr>
                                 <w:t>a</w:t>
                               </w:r>
@@ -1335,7 +1241,7 @@
                         <wps:spPr>
                           <a:xfrm>
                             <a:off x="2850558" y="1213098"/>
-                            <a:ext cx="297221" cy="162680"/>
+                            <a:ext cx="297222" cy="162681"/>
                           </a:xfrm>
                           <a:prstGeom prst="rect">
                             <a:avLst/>
@@ -1356,6 +1262,8 @@
                               <w:r>
                                 <w:rPr>
                                   <w:rFonts w:ascii="Cambria" w:cs="Arial Unicode MS" w:hAnsi="Arial Unicode MS" w:eastAsia="Arial Unicode MS"/>
+                                  <w:sz w:val="18"/>
+                                  <w:szCs w:val="18"/>
                                   <w:rtl w:val="0"/>
                                   <w:lang w:val="en-US"/>
                                 </w:rPr>
@@ -1376,16 +1284,16 @@
           </mc:Choice>
           <mc:Fallback>
             <w:pict>
-              <v:group id="_x0000_s1038" style="visibility:visible;position:absolute;margin-left:-1.8pt;margin-top:16.1pt;width:433.8pt;height:141.0pt;z-index:251663360;mso-position-horizontal:absolute;mso-position-horizontal-relative:margin;mso-position-vertical:absolute;mso-position-vertical-relative:line;mso-wrap-distance-left:12.0pt;mso-wrap-distance-top:12.0pt;mso-wrap-distance-right:12.0pt;mso-wrap-distance-bottom:12.0pt;" coordorigin="0,0" coordsize="5509026,1791198">
-                <w10:wrap type="topAndBottom" side="bothSides" anchorx="margin"/>
-                <v:group id="_x0000_s1039" style="position:absolute;left:0;top:0;width:5509026;height:1791198;" coordorigin="0,0" coordsize="5509026,1791198">
-                  <v:shape id="_x0000_s1040" type="#_x0000_t75" style="position:absolute;left:0;top:696;width:2743200;height:1435693;">
-                    <v:imagedata r:id="rId8" o:title="pasted-image.png"/>
+              <v:group id="_x0000_s1038" style="visibility:visible;position:absolute;margin-left:88.2pt;margin-top:16.1pt;width:433.8pt;height:149.6pt;z-index:251663360;mso-position-horizontal:absolute;mso-position-horizontal-relative:page;mso-position-vertical:absolute;mso-position-vertical-relative:line;mso-wrap-distance-left:12.0pt;mso-wrap-distance-top:12.0pt;mso-wrap-distance-right:12.0pt;mso-wrap-distance-bottom:12.0pt;" coordorigin="0,0" coordsize="5509028,1900182">
+                <w10:wrap type="topAndBottom" side="bothSides" anchorx="page"/>
+                <v:group id="_x0000_s1039" style="position:absolute;left:0;top:0;width:5509028;height:1900182;" coordorigin="0,0" coordsize="5509028,1900182">
+                  <v:shape id="_x0000_s1040" type="#_x0000_t75" style="position:absolute;left:0;top:696;width:2743201;height:1435696;">
+                    <v:imagedata r:id="rId8" o:title="image5.png"/>
                   </v:shape>
-                  <v:shape id="_x0000_s1041" type="#_x0000_t75" style="position:absolute;left:2854960;top:0;width:2654066;height:1410765;">
-                    <v:imagedata r:id="rId9" o:title="pasted-image.png"/>
+                  <v:shape id="_x0000_s1041" type="#_x0000_t75" style="position:absolute;left:2854961;top:0;width:2654067;height:1410768;">
+                    <v:imagedata r:id="rId9" o:title="image6.png"/>
                   </v:shape>
-                  <v:rect id="_x0000_s1042" style="position:absolute;left:111760;top:1485961;width:5366782;height:305237;">
+                  <v:rect id="_x0000_s1042" style="position:absolute;left:111760;top:1485963;width:5366785;height:414219;">
                     <v:fill on="f"/>
                     <v:stroke on="f" weight="1.0pt" dashstyle="solid" endcap="flat" miterlimit="400.0%" joinstyle="miter" linestyle="single" startarrow="none" startarrowwidth="medium" startarrowlength="medium" endarrow="none" endarrowwidth="medium" endarrowlength="medium"/>
                     <v:textbox>
@@ -1397,40 +1305,20 @@
                           <w:r>
                             <w:rPr>
                               <w:rFonts w:ascii="Cambria" w:cs="Arial Unicode MS" w:hAnsi="Arial Unicode MS" w:eastAsia="Arial Unicode MS"/>
+                              <w:sz w:val="18"/>
+                              <w:szCs w:val="18"/>
                               <w:rtl w:val="0"/>
                               <w:lang w:val="en-US"/>
                             </w:rPr>
-                            <w:t xml:space="preserve">Figure </w:t>
-                          </w:r>
-                          <w:r>
-                            <w:rPr>
-                              <w:rFonts w:ascii="Cambria" w:cs="Arial Unicode MS" w:hAnsi="Arial Unicode MS" w:eastAsia="Arial Unicode MS"/>
-                              <w:rtl w:val="0"/>
-                              <w:lang w:val="en-US"/>
-                            </w:rPr>
-                            <w:t>5</w:t>
-                          </w:r>
-                          <w:r>
-                            <w:rPr>
-                              <w:rFonts w:ascii="Cambria" w:cs="Arial Unicode MS" w:hAnsi="Arial Unicode MS" w:eastAsia="Arial Unicode MS"/>
-                              <w:rtl w:val="0"/>
-                              <w:lang w:val="en-US"/>
-                            </w:rPr>
-                            <w:t xml:space="preserve"> | </w:t>
-                          </w:r>
-                          <w:r>
-                            <w:rPr>
-                              <w:rFonts w:ascii="Cambria" w:cs="Arial Unicode MS" w:hAnsi="Arial Unicode MS" w:eastAsia="Arial Unicode MS"/>
-                              <w:rtl w:val="0"/>
-                              <w:lang w:val="en-US"/>
-                            </w:rPr>
-                            <w:t xml:space="preserve">3.5 um and 1.5 um Well Signals.  </w:t>
+                            <w:t xml:space="preserve">Figure 5 | 3.5 um and 1.5 um Well Signals.  </w:t>
                           </w:r>
                           <w:r>
                             <w:rPr>
                               <w:rFonts w:ascii="Cambria" w:cs="Arial Unicode MS" w:hAnsi="Arial Unicode MS" w:eastAsia="Arial Unicode MS"/>
                               <w:b w:val="0"/>
                               <w:bCs w:val="0"/>
+                              <w:sz w:val="18"/>
+                              <w:szCs w:val="18"/>
                               <w:rtl w:val="0"/>
                               <w:lang w:val="en-US"/>
                             </w:rPr>
@@ -1441,7 +1329,7 @@
                     </v:textbox>
                   </v:rect>
                 </v:group>
-                <v:rect id="_x0000_s1043" style="position:absolute;left:22626;top:1225799;width:525225;height:179467;">
+                <v:rect id="_x0000_s1043" style="position:absolute;left:22625;top:1225799;width:525226;height:179468;">
                   <v:fill on="f"/>
                   <v:stroke on="f" weight="1.0pt" dashstyle="solid" endcap="flat" miterlimit="400.0%" joinstyle="miter" linestyle="single" startarrow="none" startarrowwidth="medium" startarrowlength="medium" endarrow="none" endarrowwidth="medium" endarrowlength="medium"/>
                   <v:textbox>
@@ -1453,7 +1341,10 @@
                         <w:r>
                           <w:rPr>
                             <w:rFonts w:ascii="Cambria" w:cs="Arial Unicode MS" w:hAnsi="Arial Unicode MS" w:eastAsia="Arial Unicode MS"/>
+                            <w:sz w:val="18"/>
+                            <w:szCs w:val="18"/>
                             <w:rtl w:val="0"/>
+                            <w:lang w:val="en-US"/>
                           </w:rPr>
                           <w:t>a</w:t>
                         </w:r>
@@ -1461,7 +1352,7 @@
                     </w:txbxContent>
                   </v:textbox>
                 </v:rect>
-                <v:rect id="_x0000_s1044" style="position:absolute;left:2850559;top:1213099;width:297220;height:162679;">
+                <v:rect id="_x0000_s1044" style="position:absolute;left:2850559;top:1213099;width:297221;height:162680;">
                   <v:fill on="f"/>
                   <v:stroke on="f" weight="1.0pt" dashstyle="solid" endcap="flat" miterlimit="400.0%" joinstyle="miter" linestyle="single" startarrow="none" startarrowwidth="medium" startarrowlength="medium" endarrow="none" endarrowwidth="medium" endarrowlength="medium"/>
                   <v:textbox>
@@ -1473,6 +1364,8 @@
                         <w:r>
                           <w:rPr>
                             <w:rFonts w:ascii="Cambria" w:cs="Arial Unicode MS" w:hAnsi="Arial Unicode MS" w:eastAsia="Arial Unicode MS"/>
+                            <w:sz w:val="18"/>
+                            <w:szCs w:val="18"/>
                             <w:rtl w:val="0"/>
                             <w:lang w:val="en-US"/>
                           </w:rPr>
@@ -1490,16 +1383,20 @@
     </w:p>
     <w:p>
       <w:pPr>
-        <w:pStyle w:val="Body"/>
+        <w:pStyle w:val="Body A"/>
         <w:spacing w:line="480" w:lineRule="auto"/>
         <w:ind w:firstLine="720"/>
         <w:jc w:val="both"/>
         <w:rPr>
+          <w:sz w:val="24"/>
+          <w:szCs w:val="24"/>
           <w:rtl w:val="0"/>
         </w:rPr>
       </w:pPr>
       <w:r>
         <w:rPr>
+          <w:sz w:val="24"/>
+          <w:szCs w:val="24"/>
           <w:rtl w:val="0"/>
           <w:lang w:val="en-US"/>
         </w:rPr>
@@ -1508,6 +1405,8 @@
       <w:r>
         <w:rPr>
           <w:rFonts w:hAnsi="Cambria" w:hint="default"/>
+          <w:sz w:val="24"/>
+          <w:szCs w:val="24"/>
           <w:rtl w:val="0"/>
           <w:lang w:val="en-US"/>
         </w:rPr>
@@ -1515,6 +1414,8 @@
       </w:r>
       <w:r>
         <w:rPr>
+          <w:sz w:val="24"/>
+          <w:szCs w:val="24"/>
           <w:rtl w:val="0"/>
           <w:lang w:val="en-US"/>
         </w:rPr>
@@ -1523,6 +1424,8 @@
       <w:r>
         <w:rPr>
           <w:rFonts w:hAnsi="Cambria" w:hint="default"/>
+          <w:sz w:val="24"/>
+          <w:szCs w:val="24"/>
           <w:rtl w:val="0"/>
           <w:lang w:val="en-US"/>
         </w:rPr>
@@ -1530,24 +1433,32 @@
       </w:r>
       <w:r>
         <w:rPr>
-          <w:rtl w:val="0"/>
-          <w:lang w:val="en-US"/>
-        </w:rPr>
-        <w:t>into the wells by spinning the chip with a commercial desktop centrifuge. Nucleotides are then added in a step wise fashion during an automated run. After nucleotide is introduced the signals form the sensors are recorded as shown in Fi</w:t>
-      </w:r>
-      <w:r>
+          <w:sz w:val="24"/>
+          <w:szCs w:val="24"/>
+          <w:rtl w:val="0"/>
+          <w:lang w:val="en-US"/>
+        </w:rPr>
+        <w:t>into the wells by spinning the chip with a commercial desktop centrifuge. Nucleotides are then added in a step wise fashion during an automated run. After nucleotide is introduced the signals form the sensors are recorded as shown in Figure 6. A four</w:t>
+      </w:r>
+      <w:r>
+        <w:rPr>
+          <w:sz w:val="24"/>
+          <w:szCs w:val="24"/>
+          <w:rtl w:val="0"/>
+          <w:lang w:val="en-US"/>
+        </w:rPr>
         <mc:AlternateContent>
           <mc:Choice Requires="wpg">
             <w:drawing>
               <wp:anchor distT="152400" distB="152400" distL="152400" distR="152400" simplePos="0" relativeHeight="251664384" behindDoc="0" locked="0" layoutInCell="1" allowOverlap="1">
                 <wp:simplePos x="0" y="0"/>
-                <wp:positionH relativeFrom="page">
-                  <wp:posOffset>1903138</wp:posOffset>
+                <wp:positionH relativeFrom="margin">
+                  <wp:posOffset>726908</wp:posOffset>
                 </wp:positionH>
-                <wp:positionV relativeFrom="page">
-                  <wp:posOffset>7130563</wp:posOffset>
+                <wp:positionV relativeFrom="line">
+                  <wp:posOffset>196363</wp:posOffset>
                 </wp:positionV>
-                <wp:extent cx="4182702" cy="2000737"/>
+                <wp:extent cx="4249162" cy="2226244"/>
                 <wp:effectExtent l="0" t="0" r="0" b="0"/>
                 <wp:wrapTopAndBottom distT="152400" distB="152400"/>
                 <wp:docPr id="1073741848" name="officeArt object"/>
@@ -1559,14 +1470,14 @@
                       <wpg:grpSpPr>
                         <a:xfrm>
                           <a:off x="0" y="0"/>
-                          <a:ext cx="4182702" cy="2000737"/>
-                          <a:chOff x="0" y="0"/>
-                          <a:chExt cx="4182701" cy="2000736"/>
+                          <a:ext cx="4249162" cy="2226244"/>
+                          <a:chOff x="0" y="-1"/>
+                          <a:chExt cx="4249161" cy="2226243"/>
                         </a:xfrm>
                       </wpg:grpSpPr>
                       <pic:pic xmlns:pic="http://schemas.openxmlformats.org/drawingml/2006/picture">
                         <pic:nvPicPr>
-                          <pic:cNvPr id="1073741844" name="pasted-image.png"/>
+                          <pic:cNvPr id="1073741844" name="image7.png"/>
                           <pic:cNvPicPr/>
                         </pic:nvPicPr>
                         <pic:blipFill>
@@ -1580,8 +1491,8 @@
                         </pic:blipFill>
                         <pic:spPr>
                           <a:xfrm>
-                            <a:off x="0" y="-1"/>
-                            <a:ext cx="4182702" cy="1779963"/>
+                            <a:off x="-1" y="-1"/>
+                            <a:ext cx="4249163" cy="1808246"/>
                           </a:xfrm>
                           <a:prstGeom prst="rect">
                             <a:avLst/>
@@ -1598,8 +1509,8 @@
                         <wps:cNvSpPr/>
                         <wps:spPr>
                           <a:xfrm>
-                            <a:off x="20280" y="1695500"/>
-                            <a:ext cx="4162386" cy="305237"/>
+                            <a:off x="20602" y="1722440"/>
+                            <a:ext cx="4228523" cy="503803"/>
                           </a:xfrm>
                           <a:prstGeom prst="rect">
                             <a:avLst/>
@@ -1620,40 +1531,20 @@
                               <w:r>
                                 <w:rPr>
                                   <w:rFonts w:ascii="Cambria" w:cs="Arial Unicode MS" w:hAnsi="Arial Unicode MS" w:eastAsia="Arial Unicode MS"/>
+                                  <w:sz w:val="18"/>
+                                  <w:szCs w:val="18"/>
                                   <w:rtl w:val="0"/>
                                   <w:lang w:val="en-US"/>
                                 </w:rPr>
-                                <w:t xml:space="preserve">Figure </w:t>
-                              </w:r>
-                              <w:r>
-                                <w:rPr>
-                                  <w:rFonts w:ascii="Cambria" w:cs="Arial Unicode MS" w:hAnsi="Arial Unicode MS" w:eastAsia="Arial Unicode MS"/>
-                                  <w:rtl w:val="0"/>
-                                  <w:lang w:val="en-US"/>
-                                </w:rPr>
-                                <w:t>6</w:t>
-                              </w:r>
-                              <w:r>
-                                <w:rPr>
-                                  <w:rFonts w:ascii="Cambria" w:cs="Arial Unicode MS" w:hAnsi="Arial Unicode MS" w:eastAsia="Arial Unicode MS"/>
-                                  <w:rtl w:val="0"/>
-                                  <w:lang w:val="en-US"/>
-                                </w:rPr>
-                                <w:t xml:space="preserve"> | </w:t>
-                              </w:r>
-                              <w:r>
-                                <w:rPr>
-                                  <w:rFonts w:ascii="Cambria" w:cs="Arial Unicode MS" w:hAnsi="Arial Unicode MS" w:eastAsia="Arial Unicode MS"/>
-                                  <w:rtl w:val="0"/>
-                                  <w:lang w:val="en-US"/>
-                                </w:rPr>
-                                <w:t xml:space="preserve">Nucleotide sensing.  </w:t>
+                                <w:t xml:space="preserve">Figure 6 | Nucleotide sensing.  </w:t>
                               </w:r>
                               <w:r>
                                 <w:rPr>
                                   <w:rFonts w:ascii="Cambria" w:cs="Arial Unicode MS" w:hAnsi="Arial Unicode MS" w:eastAsia="Arial Unicode MS"/>
                                   <w:b w:val="0"/>
                                   <w:bCs w:val="0"/>
+                                  <w:sz w:val="18"/>
+                                  <w:szCs w:val="18"/>
                                   <w:rtl w:val="0"/>
                                   <w:lang w:val="en-US"/>
                                 </w:rPr>
@@ -1671,8 +1562,8 @@
                         <wps:cNvSpPr/>
                         <wps:spPr>
                           <a:xfrm>
-                            <a:off x="20280" y="1514077"/>
-                            <a:ext cx="525225" cy="179468"/>
+                            <a:off x="20602" y="1538134"/>
+                            <a:ext cx="533571" cy="182321"/>
                           </a:xfrm>
                           <a:prstGeom prst="rect">
                             <a:avLst/>
@@ -1693,7 +1584,10 @@
                               <w:r>
                                 <w:rPr>
                                   <w:rFonts w:ascii="Cambria" w:cs="Arial Unicode MS" w:hAnsi="Arial Unicode MS" w:eastAsia="Arial Unicode MS"/>
+                                  <w:sz w:val="18"/>
+                                  <w:szCs w:val="18"/>
                                   <w:rtl w:val="0"/>
+                                  <w:lang w:val="en-US"/>
                                 </w:rPr>
                                 <w:t>a</w:t>
                               </w:r>
@@ -1709,8 +1603,8 @@
                         <wps:cNvSpPr/>
                         <wps:spPr>
                           <a:xfrm>
-                            <a:off x="1813460" y="1514077"/>
-                            <a:ext cx="525226" cy="179468"/>
+                            <a:off x="1842274" y="1538134"/>
+                            <a:ext cx="533572" cy="182321"/>
                           </a:xfrm>
                           <a:prstGeom prst="rect">
                             <a:avLst/>
@@ -1731,7 +1625,10 @@
                               <w:r>
                                 <w:rPr>
                                   <w:rFonts w:ascii="Cambria" w:cs="Arial Unicode MS" w:hAnsi="Arial Unicode MS" w:eastAsia="Arial Unicode MS"/>
+                                  <w:sz w:val="18"/>
+                                  <w:szCs w:val="18"/>
                                   <w:rtl w:val="0"/>
+                                  <w:lang w:val="en-US"/>
                                 </w:rPr>
                                 <w:t>b</w:t>
                               </w:r>
@@ -1750,12 +1647,12 @@
           </mc:Choice>
           <mc:Fallback>
             <w:pict>
-              <v:group id="_x0000_s1045" style="visibility:visible;position:absolute;margin-left:149.9pt;margin-top:561.5pt;width:329.3pt;height:157.5pt;z-index:251664384;mso-position-horizontal:absolute;mso-position-horizontal-relative:page;mso-position-vertical:absolute;mso-position-vertical-relative:page;mso-wrap-distance-left:12.0pt;mso-wrap-distance-top:12.0pt;mso-wrap-distance-right:12.0pt;mso-wrap-distance-bottom:12.0pt;" coordorigin="0,0" coordsize="4182702,2000737">
-                <w10:wrap type="topAndBottom" side="bothSides" anchorx="page" anchory="page"/>
-                <v:shape id="_x0000_s1046" type="#_x0000_t75" style="position:absolute;left:0;top:0;width:4182702;height:1779961;">
-                  <v:imagedata r:id="rId10" o:title="pasted-image.png" cropright="31.7%" croptop="0.0%" cropbottom="0.0%"/>
+              <v:group id="_x0000_s1045" style="visibility:visible;position:absolute;margin-left:57.2pt;margin-top:15.5pt;width:334.6pt;height:175.3pt;z-index:251664384;mso-position-horizontal:absolute;mso-position-horizontal-relative:margin;mso-position-vertical:absolute;mso-position-vertical-relative:line;mso-wrap-distance-left:12.0pt;mso-wrap-distance-top:12.0pt;mso-wrap-distance-right:12.0pt;mso-wrap-distance-bottom:12.0pt;" coordorigin="0,-1" coordsize="4249162,2226243">
+                <w10:wrap type="topAndBottom" side="bothSides" anchorx="margin"/>
+                <v:shape id="_x0000_s1046" type="#_x0000_t75" style="position:absolute;left:0;top:-1;width:4249162;height:1808246;">
+                  <v:imagedata r:id="rId10" o:title="image7.png" cropright="31.7%" cropbottom="0.0%"/>
                 </v:shape>
-                <v:rect id="_x0000_s1047" style="position:absolute;left:20280;top:1695500;width:4162385;height:305237;">
+                <v:rect id="_x0000_s1047" style="position:absolute;left:20602;top:1722441;width:4228523;height:503802;">
                   <v:fill on="f"/>
                   <v:stroke on="f" weight="1.0pt" dashstyle="solid" endcap="flat" miterlimit="400.0%" joinstyle="miter" linestyle="single" startarrow="none" startarrowwidth="medium" startarrowlength="medium" endarrow="none" endarrowwidth="medium" endarrowlength="medium"/>
                   <v:textbox>
@@ -1767,40 +1664,20 @@
                         <w:r>
                           <w:rPr>
                             <w:rFonts w:ascii="Cambria" w:cs="Arial Unicode MS" w:hAnsi="Arial Unicode MS" w:eastAsia="Arial Unicode MS"/>
+                            <w:sz w:val="18"/>
+                            <w:szCs w:val="18"/>
                             <w:rtl w:val="0"/>
                             <w:lang w:val="en-US"/>
                           </w:rPr>
-                          <w:t xml:space="preserve">Figure </w:t>
-                        </w:r>
-                        <w:r>
-                          <w:rPr>
-                            <w:rFonts w:ascii="Cambria" w:cs="Arial Unicode MS" w:hAnsi="Arial Unicode MS" w:eastAsia="Arial Unicode MS"/>
-                            <w:rtl w:val="0"/>
-                            <w:lang w:val="en-US"/>
-                          </w:rPr>
-                          <w:t>6</w:t>
-                        </w:r>
-                        <w:r>
-                          <w:rPr>
-                            <w:rFonts w:ascii="Cambria" w:cs="Arial Unicode MS" w:hAnsi="Arial Unicode MS" w:eastAsia="Arial Unicode MS"/>
-                            <w:rtl w:val="0"/>
-                            <w:lang w:val="en-US"/>
-                          </w:rPr>
-                          <w:t xml:space="preserve"> | </w:t>
-                        </w:r>
-                        <w:r>
-                          <w:rPr>
-                            <w:rFonts w:ascii="Cambria" w:cs="Arial Unicode MS" w:hAnsi="Arial Unicode MS" w:eastAsia="Arial Unicode MS"/>
-                            <w:rtl w:val="0"/>
-                            <w:lang w:val="en-US"/>
-                          </w:rPr>
-                          <w:t xml:space="preserve">Nucleotide sensing.  </w:t>
+                          <w:t xml:space="preserve">Figure 6 | Nucleotide sensing.  </w:t>
                         </w:r>
                         <w:r>
                           <w:rPr>
                             <w:rFonts w:ascii="Cambria" w:cs="Arial Unicode MS" w:hAnsi="Arial Unicode MS" w:eastAsia="Arial Unicode MS"/>
                             <w:b w:val="0"/>
                             <w:bCs w:val="0"/>
+                            <w:sz w:val="18"/>
+                            <w:szCs w:val="18"/>
                             <w:rtl w:val="0"/>
                             <w:lang w:val="en-US"/>
                           </w:rPr>
@@ -1810,7 +1687,7 @@
                     </w:txbxContent>
                   </v:textbox>
                 </v:rect>
-                <v:rect id="_x0000_s1048" style="position:absolute;left:20280;top:1514078;width:525225;height:179467;">
+                <v:rect id="_x0000_s1048" style="position:absolute;left:20602;top:1538135;width:533570;height:182320;">
                   <v:fill on="f"/>
                   <v:stroke on="f" weight="1.0pt" dashstyle="solid" endcap="flat" miterlimit="400.0%" joinstyle="miter" linestyle="single" startarrow="none" startarrowwidth="medium" startarrowlength="medium" endarrow="none" endarrowwidth="medium" endarrowlength="medium"/>
                   <v:textbox>
@@ -1822,7 +1699,10 @@
                         <w:r>
                           <w:rPr>
                             <w:rFonts w:ascii="Cambria" w:cs="Arial Unicode MS" w:hAnsi="Arial Unicode MS" w:eastAsia="Arial Unicode MS"/>
+                            <w:sz w:val="18"/>
+                            <w:szCs w:val="18"/>
                             <w:rtl w:val="0"/>
+                            <w:lang w:val="en-US"/>
                           </w:rPr>
                           <w:t>a</w:t>
                         </w:r>
@@ -1830,7 +1710,7 @@
                     </w:txbxContent>
                   </v:textbox>
                 </v:rect>
-                <v:rect id="_x0000_s1049" style="position:absolute;left:1813460;top:1514078;width:525225;height:179467;">
+                <v:rect id="_x0000_s1049" style="position:absolute;left:1842274;top:1538135;width:533571;height:182320;">
                   <v:fill on="f"/>
                   <v:stroke on="f" weight="1.0pt" dashstyle="solid" endcap="flat" miterlimit="400.0%" joinstyle="miter" linestyle="single" startarrow="none" startarrowwidth="medium" startarrowlength="medium" endarrow="none" endarrowwidth="medium" endarrowlength="medium"/>
                   <v:textbox>
@@ -1842,7 +1722,10 @@
                         <w:r>
                           <w:rPr>
                             <w:rFonts w:ascii="Cambria" w:cs="Arial Unicode MS" w:hAnsi="Arial Unicode MS" w:eastAsia="Arial Unicode MS"/>
+                            <w:sz w:val="18"/>
+                            <w:szCs w:val="18"/>
                             <w:rtl w:val="0"/>
+                            <w:lang w:val="en-US"/>
                           </w:rPr>
                           <w:t>b</w:t>
                         </w:r>
@@ -1857,31 +1740,30 @@
       </w:r>
       <w:r>
         <w:rPr>
-          <w:rtl w:val="0"/>
-          <w:lang w:val="en-US"/>
-        </w:rPr>
-        <w:t xml:space="preserve">gure 6. A four second pause is taken after each nucleotide is added to allow the signal to be collected, the system to return to normal and a decision to be made about the incorporation of the nucleotide. Then a rinse cycle is initiated which washes any </w:t>
-      </w:r>
-      <w:r>
-        <w:rPr>
-          <w:rtl w:val="0"/>
-          <w:lang w:val="en-US"/>
-        </w:rPr>
-        <w:t>remaining nucleotides in the wells which through diffusion takes approximately one tenth of a second.</w:t>
+          <w:sz w:val="24"/>
+          <w:szCs w:val="24"/>
+          <w:rtl w:val="0"/>
+          <w:lang w:val="en-US"/>
+        </w:rPr>
+        <w:t xml:space="preserve"> second pause is taken after each nucleotide is added to allow the signal to be collected, the system to return to normal and a decision to be made about the incorporation of the nucleotide. Then a rinse cycle is initiated which washes any remaining nucleotides in the wells which through diffusion takes approximately one tenth of a second.</w:t>
       </w:r>
     </w:p>
     <w:p>
       <w:pPr>
-        <w:pStyle w:val="Body"/>
+        <w:pStyle w:val="Body A"/>
         <w:spacing w:line="480" w:lineRule="auto"/>
         <w:ind w:firstLine="720"/>
         <w:jc w:val="both"/>
         <w:rPr>
+          <w:sz w:val="24"/>
+          <w:szCs w:val="24"/>
           <w:rtl w:val="0"/>
         </w:rPr>
       </w:pPr>
       <w:r>
         <w:rPr>
+          <w:sz w:val="24"/>
+          <w:szCs w:val="24"/>
           <w:rtl w:val="0"/>
           <w:lang w:val="en-US"/>
         </w:rPr>
@@ -1890,6 +1772,8 @@
       <w:r>
         <w:rPr>
           <w:rFonts w:hAnsi="Cambria" w:hint="default"/>
+          <w:sz w:val="24"/>
+          <w:szCs w:val="24"/>
           <w:rtl w:val="0"/>
           <w:lang w:val="en-US"/>
         </w:rPr>
@@ -1897,6 +1781,8 @@
       </w:r>
       <w:r>
         <w:rPr>
+          <w:sz w:val="24"/>
+          <w:szCs w:val="24"/>
           <w:rtl w:val="0"/>
           <w:lang w:val="en-US"/>
         </w:rPr>
@@ -1905,6 +1791,8 @@
       <w:r>
         <w:rPr>
           <w:rFonts w:hAnsi="Cambria" w:hint="default"/>
+          <w:sz w:val="24"/>
+          <w:szCs w:val="24"/>
           <w:rtl w:val="0"/>
           <w:lang w:val="en-US"/>
         </w:rPr>
@@ -1912,6 +1800,8 @@
       </w:r>
       <w:r>
         <w:rPr>
+          <w:sz w:val="24"/>
+          <w:szCs w:val="24"/>
           <w:rtl w:val="0"/>
           <w:lang w:val="en-US"/>
         </w:rPr>
@@ -1920,6 +1810,8 @@
       <w:r>
         <w:rPr>
           <w:rFonts w:hAnsi="Cambria" w:hint="default"/>
+          <w:sz w:val="24"/>
+          <w:szCs w:val="24"/>
           <w:rtl w:val="0"/>
           <w:lang w:val="en-US"/>
         </w:rPr>
@@ -1927,6 +1819,8 @@
       </w:r>
       <w:r>
         <w:rPr>
+          <w:sz w:val="24"/>
+          <w:szCs w:val="24"/>
           <w:rtl w:val="0"/>
           <w:lang w:val="en-US"/>
         </w:rPr>
@@ -1935,6 +1829,8 @@
       <w:r>
         <w:rPr>
           <w:rFonts w:hAnsi="Cambria" w:hint="default"/>
+          <w:sz w:val="24"/>
+          <w:szCs w:val="24"/>
           <w:rtl w:val="0"/>
           <w:lang w:val="en-US"/>
         </w:rPr>
@@ -1942,6 +1838,8 @@
       </w:r>
       <w:r>
         <w:rPr>
+          <w:sz w:val="24"/>
+          <w:szCs w:val="24"/>
           <w:rtl w:val="0"/>
           <w:lang w:val="en-US"/>
         </w:rPr>
@@ -1950,6 +1848,8 @@
       <w:r>
         <w:rPr>
           <w:rFonts w:hAnsi="Cambria" w:hint="default"/>
+          <w:sz w:val="24"/>
+          <w:szCs w:val="24"/>
           <w:rtl w:val="0"/>
           <w:lang w:val="en-US"/>
         </w:rPr>
@@ -1957,6 +1857,8 @@
       </w:r>
       <w:r>
         <w:rPr>
+          <w:sz w:val="24"/>
+          <w:szCs w:val="24"/>
           <w:rtl w:val="0"/>
           <w:lang w:val="en-US"/>
         </w:rPr>
@@ -1965,6 +1867,8 @@
       <w:r>
         <w:rPr>
           <w:rFonts w:hAnsi="Cambria" w:hint="default"/>
+          <w:sz w:val="24"/>
+          <w:szCs w:val="24"/>
           <w:rtl w:val="0"/>
           <w:lang w:val="en-US"/>
         </w:rPr>
@@ -1972,6 +1876,8 @@
       </w:r>
       <w:r>
         <w:rPr>
+          <w:sz w:val="24"/>
+          <w:szCs w:val="24"/>
           <w:rtl w:val="0"/>
           <w:lang w:val="en-US"/>
         </w:rPr>
@@ -1980,6 +1886,8 @@
       <w:r>
         <w:rPr>
           <w:rFonts w:hAnsi="Cambria" w:hint="default"/>
+          <w:sz w:val="24"/>
+          <w:szCs w:val="24"/>
           <w:rtl w:val="0"/>
           <w:lang w:val="en-US"/>
         </w:rPr>
@@ -1987,6 +1895,8 @@
       </w:r>
       <w:r>
         <w:rPr>
+          <w:sz w:val="24"/>
+          <w:szCs w:val="24"/>
           <w:rtl w:val="0"/>
           <w:lang w:val="en-US"/>
         </w:rPr>
@@ -1995,6 +1905,8 @@
       <w:r>
         <w:rPr>
           <w:rFonts w:hAnsi="Cambria" w:hint="default"/>
+          <w:sz w:val="24"/>
+          <w:szCs w:val="24"/>
           <w:rtl w:val="0"/>
           <w:lang w:val="en-US"/>
         </w:rPr>
@@ -2002,6 +1914,8 @@
       </w:r>
       <w:r>
         <w:rPr>
+          <w:sz w:val="24"/>
+          <w:szCs w:val="24"/>
           <w:rtl w:val="0"/>
           <w:lang w:val="en-US"/>
         </w:rPr>
@@ -2010,16 +1924,20 @@
     </w:p>
     <w:p>
       <w:pPr>
-        <w:pStyle w:val="Body"/>
+        <w:pStyle w:val="Body A"/>
         <w:spacing w:line="480" w:lineRule="auto"/>
         <w:ind w:firstLine="720"/>
         <w:jc w:val="both"/>
         <w:rPr>
+          <w:sz w:val="24"/>
+          <w:szCs w:val="24"/>
           <w:rtl w:val="0"/>
         </w:rPr>
       </w:pPr>
       <w:r>
         <w:rPr>
+          <w:sz w:val="24"/>
+          <w:szCs w:val="24"/>
           <w:rtl w:val="0"/>
           <w:lang w:val="en-US"/>
         </w:rPr>
@@ -2028,13 +1946,15 @@
     </w:p>
     <w:p>
       <w:pPr>
-        <w:pStyle w:val="Body"/>
+        <w:pStyle w:val="Body A"/>
         <w:spacing w:line="480" w:lineRule="auto"/>
         <w:ind w:firstLine="720"/>
         <w:jc w:val="both"/>
       </w:pPr>
       <w:r>
         <w:rPr>
+          <w:sz w:val="24"/>
+          <w:szCs w:val="24"/>
           <w:rtl w:val="0"/>
           <w:lang w:val="en-US"/>
         </w:rPr>
@@ -2044,227 +1964,287 @@
     </w:p>
     <w:p>
       <w:pPr>
-        <w:pStyle w:val="Body"/>
+        <w:pStyle w:val="Body A"/>
         <w:spacing w:line="480" w:lineRule="auto"/>
         <w:ind w:firstLine="720"/>
         <w:jc w:val="both"/>
         <w:rPr>
-          <w:rtl w:val="0"/>
+          <w:sz w:val="24"/>
+          <w:szCs w:val="24"/>
+          <w:rtl w:val="0"/>
+          <w:lang w:val="en-US"/>
         </w:rPr>
       </w:pPr>
-      <w:r>
-        <w:rPr>
-          <w:rtl w:val="0"/>
-          <w:lang w:val="en-US"/>
-        </w:rPr>
-        <w:t>References:</w:t>
-      </w:r>
     </w:p>
     <w:p>
       <w:pPr>
-        <w:pStyle w:val="Body"/>
-        <w:numPr>
-          <w:ilvl w:val="0"/>
-          <w:numId w:val="2"/>
-        </w:numPr>
-        <w:tabs>
-          <w:tab w:val="num" w:pos="1113"/>
-          <w:tab w:val="clear" w:pos="0"/>
-        </w:tabs>
-        <w:ind w:left="1113" w:hanging="393"/>
+        <w:pStyle w:val="Body A"/>
+        <w:spacing w:line="480" w:lineRule="auto"/>
+        <w:ind w:firstLine="720"/>
         <w:jc w:val="both"/>
         <w:rPr>
-          <w:position w:val="0"/>
+          <w:sz w:val="24"/>
+          <w:szCs w:val="24"/>
           <w:rtl w:val="0"/>
         </w:rPr>
       </w:pPr>
       <w:r>
         <w:rPr>
-          <w:rtl w:val="0"/>
-          <w:lang w:val="de-DE"/>
-        </w:rPr>
-        <w:t xml:space="preserve">J. M. Rothberg, W. Hinz, T. M. Rearick, J. Schultz, W. Mileski, M. Davey, J. H. Leamon, K. Johnson, M. J. Milgrew, M. Edwards, J. Hoon, J. F. Simons, D. Marran, J. W. Myers, J. F. Davidson, A. Branting, J. R. Nobile, B. P. Puc, D. Light, T. a Clark, M. Huber, J. T. Branciforte, I. B. Stoner, S. E. Cawley, M. Lyons, Y. Fu, N. Homer, M. Sedova, X. Miao, B. Reed, J. Sabina, E. Feierstein, M. Schorn, M. Alanjary, E. Dimalanta, D. Dressman, R. Kasinskas, T. Sokolsky, J. a Fidanza, E. Namsaraev, K. J. McKernan, A. Williams, G. T. Roth, and J. Bustillo, </w:t>
-      </w:r>
-      <w:r>
-        <w:rPr>
-          <w:rFonts w:hAnsi="Cambria" w:hint="default"/>
-          <w:rtl w:val="0"/>
-        </w:rPr>
-        <w:t>“</w:t>
-      </w:r>
-      <w:r>
-        <w:rPr>
-          <w:rtl w:val="0"/>
-          <w:lang w:val="en-US"/>
-        </w:rPr>
-        <w:t>An integrated semiconductor device enabling non-optical genome sequencing.,</w:t>
-      </w:r>
-      <w:r>
-        <w:rPr>
-          <w:rFonts w:hAnsi="Cambria" w:hint="default"/>
-          <w:rtl w:val="0"/>
-        </w:rPr>
-        <w:t xml:space="preserve">” </w:t>
-      </w:r>
-      <w:r>
-        <w:rPr>
-          <w:rtl w:val="0"/>
-        </w:rPr>
-        <w:t>Nature, vol. 475, no. 7356, pp. 348</w:t>
-      </w:r>
-      <w:r>
-        <w:rPr>
-          <w:rFonts w:hAnsi="Cambria" w:hint="default"/>
-          <w:rtl w:val="0"/>
-        </w:rPr>
-        <w:t>–</w:t>
-      </w:r>
-      <w:r>
-        <w:rPr>
-          <w:rtl w:val="0"/>
-        </w:rPr>
-        <w:t>352, Jul. 2011.</w:t>
+          <w:sz w:val="24"/>
+          <w:szCs w:val="24"/>
+          <w:rtl w:val="0"/>
+          <w:lang w:val="en-US"/>
+        </w:rPr>
+        <w:t>References:</w:t>
       </w:r>
     </w:p>
     <w:p>
       <w:pPr>
-        <w:pStyle w:val="Body"/>
+        <w:pStyle w:val="Body A"/>
         <w:numPr>
           <w:ilvl w:val="0"/>
-          <w:numId w:val="2"/>
+          <w:numId w:val="3"/>
         </w:numPr>
-        <w:tabs>
-          <w:tab w:val="num" w:pos="1113"/>
-          <w:tab w:val="clear" w:pos="0"/>
-        </w:tabs>
-        <w:ind w:left="1113" w:hanging="393"/>
+        <w:ind w:left="1113"/>
         <w:jc w:val="both"/>
         <w:rPr>
           <w:position w:val="0"/>
+          <w:sz w:val="24"/>
+          <w:szCs w:val="24"/>
           <w:rtl w:val="0"/>
         </w:rPr>
       </w:pPr>
       <w:r>
         <w:rPr>
+          <w:sz w:val="24"/>
+          <w:szCs w:val="24"/>
           <w:rtl w:val="0"/>
           <w:lang w:val="de-DE"/>
         </w:rPr>
-        <w:t xml:space="preserve">M. Handel, </w:t>
+        <w:t xml:space="preserve">J. M. Rothberg, W. Hinz, T. M. Rearick, J. Schultz, W. Mileski, M. Davey, J. H. Leamon, K. Johnson, M. J. Milgrew, M. Edwards, J. Hoon, J. F. Simons, D. Marran, J. W. Myers, J. F. Davidson, A. Branting, J. R. Nobile, B. P. Puc, D. Light, T. a Clark, M. Huber, J. T. Branciforte, I. B. Stoner, S. E. Cawley, M. Lyons, Y. Fu, N. Homer, M. Sedova, X. Miao, B. Reed, J. Sabina, E. Feierstein, M. Schorn, M. Alanjary, E. Dimalanta, D. Dressman, R. Kasinskas, T. Sokolsky, J. a Fidanza, E. Namsaraev, K. J. McKernan, A. Williams, G. T. Roth, and J. Bustillo, </w:t>
       </w:r>
       <w:r>
         <w:rPr>
           <w:rFonts w:hAnsi="Cambria" w:hint="default"/>
-          <w:rtl w:val="0"/>
+          <w:sz w:val="24"/>
+          <w:szCs w:val="24"/>
+          <w:rtl w:val="0"/>
+          <w:lang w:val="en-US"/>
         </w:rPr>
         <w:t>“</w:t>
       </w:r>
       <w:r>
         <w:rPr>
-          <w:rtl w:val="0"/>
-          <w:lang w:val="fr-FR"/>
-        </w:rPr>
-        <w:t>Short communications.,</w:t>
+          <w:sz w:val="24"/>
+          <w:szCs w:val="24"/>
+          <w:rtl w:val="0"/>
+          <w:lang w:val="en-US"/>
+        </w:rPr>
+        <w:t>An integrated semiconductor device enabling non-optical genome sequencing.,</w:t>
       </w:r>
       <w:r>
         <w:rPr>
           <w:rFonts w:hAnsi="Cambria" w:hint="default"/>
-          <w:rtl w:val="0"/>
+          <w:sz w:val="24"/>
+          <w:szCs w:val="24"/>
+          <w:rtl w:val="0"/>
+          <w:lang w:val="en-US"/>
         </w:rPr>
         <w:t xml:space="preserve">” </w:t>
       </w:r>
       <w:r>
         <w:rPr>
-          <w:rtl w:val="0"/>
-          <w:lang w:val="en-US"/>
-        </w:rPr>
-        <w:t>J. Exp. Biol., vol. 216, no. Pt 10, p. 1757, May 2013.</w:t>
+          <w:sz w:val="24"/>
+          <w:szCs w:val="24"/>
+          <w:rtl w:val="0"/>
+          <w:lang w:val="en-US"/>
+        </w:rPr>
+        <w:t>Nature, vol. 475, no. 7356, pp. 348</w:t>
+      </w:r>
+      <w:r>
+        <w:rPr>
+          <w:rFonts w:hAnsi="Cambria" w:hint="default"/>
+          <w:sz w:val="24"/>
+          <w:szCs w:val="24"/>
+          <w:rtl w:val="0"/>
+          <w:lang w:val="en-US"/>
+        </w:rPr>
+        <w:t>–</w:t>
+      </w:r>
+      <w:r>
+        <w:rPr>
+          <w:sz w:val="24"/>
+          <w:szCs w:val="24"/>
+          <w:rtl w:val="0"/>
+          <w:lang w:val="en-US"/>
+        </w:rPr>
+        <w:t>352, Jul. 2011.</w:t>
       </w:r>
     </w:p>
     <w:p>
       <w:pPr>
-        <w:pStyle w:val="Body"/>
+        <w:pStyle w:val="Body A"/>
         <w:numPr>
           <w:ilvl w:val="0"/>
-          <w:numId w:val="2"/>
+          <w:numId w:val="3"/>
         </w:numPr>
-        <w:tabs>
-          <w:tab w:val="num" w:pos="1113"/>
-          <w:tab w:val="clear" w:pos="0"/>
-        </w:tabs>
-        <w:ind w:left="1113" w:hanging="393"/>
+        <w:ind w:left="1113"/>
         <w:jc w:val="both"/>
         <w:rPr>
           <w:position w:val="0"/>
+          <w:sz w:val="24"/>
+          <w:szCs w:val="24"/>
           <w:rtl w:val="0"/>
         </w:rPr>
       </w:pPr>
       <w:r>
         <w:rPr>
-          <w:rtl w:val="0"/>
-          <w:lang w:val="en-US"/>
-        </w:rPr>
-        <w:t xml:space="preserve">C.-S. Lee, S. K. Kim, and M. Kim, </w:t>
+          <w:sz w:val="24"/>
+          <w:szCs w:val="24"/>
+          <w:rtl w:val="0"/>
+          <w:lang w:val="de-DE"/>
+        </w:rPr>
+        <w:t xml:space="preserve">M. Handel, </w:t>
       </w:r>
       <w:r>
         <w:rPr>
           <w:rFonts w:hAnsi="Cambria" w:hint="default"/>
-          <w:rtl w:val="0"/>
+          <w:sz w:val="24"/>
+          <w:szCs w:val="24"/>
+          <w:rtl w:val="0"/>
+          <w:lang w:val="en-US"/>
         </w:rPr>
         <w:t>“</w:t>
       </w:r>
       <w:r>
         <w:rPr>
-          <w:rtl w:val="0"/>
-          <w:lang w:val="en-US"/>
-        </w:rPr>
-        <w:t>Ion-sensitive field-effect transistor for biological sensing.,</w:t>
+          <w:sz w:val="24"/>
+          <w:szCs w:val="24"/>
+          <w:rtl w:val="0"/>
+          <w:lang w:val="fr-FR"/>
+        </w:rPr>
+        <w:t>Short communications.,</w:t>
       </w:r>
       <w:r>
         <w:rPr>
           <w:rFonts w:hAnsi="Cambria" w:hint="default"/>
-          <w:rtl w:val="0"/>
+          <w:sz w:val="24"/>
+          <w:szCs w:val="24"/>
+          <w:rtl w:val="0"/>
+          <w:lang w:val="en-US"/>
         </w:rPr>
         <w:t xml:space="preserve">” </w:t>
       </w:r>
       <w:r>
         <w:rPr>
-          <w:rtl w:val="0"/>
-        </w:rPr>
-        <w:t>Sensors (Basel)., vol. 9, no. 9, pp. 7111</w:t>
-      </w:r>
-      <w:r>
-        <w:rPr>
-          <w:rFonts w:hAnsi="Cambria" w:hint="default"/>
-          <w:rtl w:val="0"/>
-        </w:rPr>
-        <w:t>–</w:t>
-      </w:r>
-      <w:r>
-        <w:rPr>
-          <w:rtl w:val="0"/>
-        </w:rPr>
-        <w:t>31, Jan. 2009.</w:t>
+          <w:sz w:val="24"/>
+          <w:szCs w:val="24"/>
+          <w:rtl w:val="0"/>
+          <w:lang w:val="en-US"/>
+        </w:rPr>
+        <w:t>J. Exp. Biol., vol. 216, no. Pt 10, p. 1757, May 2013.</w:t>
       </w:r>
     </w:p>
     <w:p>
       <w:pPr>
-        <w:pStyle w:val="Body"/>
+        <w:pStyle w:val="Body A"/>
         <w:numPr>
           <w:ilvl w:val="0"/>
-          <w:numId w:val="2"/>
+          <w:numId w:val="3"/>
         </w:numPr>
-        <w:tabs>
-          <w:tab w:val="num" w:pos="1113"/>
-          <w:tab w:val="clear" w:pos="0"/>
-        </w:tabs>
-        <w:ind w:left="1113" w:hanging="393"/>
+        <w:ind w:left="1113"/>
         <w:jc w:val="both"/>
         <w:rPr>
           <w:position w:val="0"/>
+          <w:sz w:val="24"/>
+          <w:szCs w:val="24"/>
+          <w:rtl w:val="0"/>
         </w:rPr>
       </w:pPr>
       <w:r>
         <w:rPr>
+          <w:sz w:val="24"/>
+          <w:szCs w:val="24"/>
+          <w:rtl w:val="0"/>
+          <w:lang w:val="en-US"/>
+        </w:rPr>
+        <w:t xml:space="preserve">C.-S. Lee, S. K. Kim, and M. Kim, </w:t>
+      </w:r>
+      <w:r>
+        <w:rPr>
+          <w:rFonts w:hAnsi="Cambria" w:hint="default"/>
+          <w:sz w:val="24"/>
+          <w:szCs w:val="24"/>
+          <w:rtl w:val="0"/>
+          <w:lang w:val="en-US"/>
+        </w:rPr>
+        <w:t>“</w:t>
+      </w:r>
+      <w:r>
+        <w:rPr>
+          <w:sz w:val="24"/>
+          <w:szCs w:val="24"/>
+          <w:rtl w:val="0"/>
+          <w:lang w:val="en-US"/>
+        </w:rPr>
+        <w:t>Ion-sensitive field-effect transistor for biological sensing.,</w:t>
+      </w:r>
+      <w:r>
+        <w:rPr>
+          <w:rFonts w:hAnsi="Cambria" w:hint="default"/>
+          <w:sz w:val="24"/>
+          <w:szCs w:val="24"/>
+          <w:rtl w:val="0"/>
+          <w:lang w:val="en-US"/>
+        </w:rPr>
+        <w:t xml:space="preserve">” </w:t>
+      </w:r>
+      <w:r>
+        <w:rPr>
+          <w:sz w:val="24"/>
+          <w:szCs w:val="24"/>
+          <w:rtl w:val="0"/>
+          <w:lang w:val="en-US"/>
+        </w:rPr>
+        <w:t>Sensors (Basel)., vol. 9, no. 9, pp. 7111</w:t>
+      </w:r>
+      <w:r>
+        <w:rPr>
+          <w:rFonts w:hAnsi="Cambria" w:hint="default"/>
+          <w:sz w:val="24"/>
+          <w:szCs w:val="24"/>
+          <w:rtl w:val="0"/>
+          <w:lang w:val="en-US"/>
+        </w:rPr>
+        <w:t>–</w:t>
+      </w:r>
+      <w:r>
+        <w:rPr>
+          <w:sz w:val="24"/>
+          <w:szCs w:val="24"/>
+          <w:rtl w:val="0"/>
+          <w:lang w:val="en-US"/>
+        </w:rPr>
+        <w:t>31, Jan. 2009.</w:t>
+      </w:r>
+    </w:p>
+    <w:p>
+      <w:pPr>
+        <w:pStyle w:val="Body A"/>
+        <w:numPr>
+          <w:ilvl w:val="0"/>
+          <w:numId w:val="3"/>
+        </w:numPr>
+        <w:ind w:left="1113"/>
+        <w:jc w:val="both"/>
+        <w:rPr>
+          <w:position w:val="0"/>
+        </w:rPr>
+      </w:pPr>
+      <w:r>
+        <w:rPr>
+          <w:sz w:val="24"/>
+          <w:szCs w:val="24"/>
           <w:rtl w:val="0"/>
           <w:lang w:val="fr-FR"/>
         </w:rPr>
@@ -2273,12 +2253,17 @@
       <w:r>
         <w:rPr>
           <w:rFonts w:hAnsi="Cambria" w:hint="default"/>
-          <w:rtl w:val="0"/>
+          <w:sz w:val="24"/>
+          <w:szCs w:val="24"/>
+          <w:rtl w:val="0"/>
+          <w:lang w:val="en-US"/>
         </w:rPr>
         <w:t>“</w:t>
       </w:r>
       <w:r>
         <w:rPr>
+          <w:sz w:val="24"/>
+          <w:szCs w:val="24"/>
           <w:rtl w:val="0"/>
           <w:lang w:val="en-US"/>
         </w:rPr>
@@ -2287,26 +2272,38 @@
       <w:r>
         <w:rPr>
           <w:rFonts w:hAnsi="Cambria" w:hint="default"/>
-          <w:rtl w:val="0"/>
+          <w:sz w:val="24"/>
+          <w:szCs w:val="24"/>
+          <w:rtl w:val="0"/>
+          <w:lang w:val="en-US"/>
         </w:rPr>
         <w:t xml:space="preserve">” </w:t>
       </w:r>
       <w:r>
         <w:rPr>
-          <w:rtl w:val="0"/>
+          <w:sz w:val="24"/>
+          <w:szCs w:val="24"/>
+          <w:rtl w:val="0"/>
+          <w:lang w:val="en-US"/>
         </w:rPr>
         <w:t>no. 3, pp. 1996</w:t>
       </w:r>
       <w:r>
         <w:rPr>
           <w:rFonts w:hAnsi="Cambria" w:hint="default"/>
-          <w:rtl w:val="0"/>
+          <w:sz w:val="24"/>
+          <w:szCs w:val="24"/>
+          <w:rtl w:val="0"/>
+          <w:lang w:val="en-US"/>
         </w:rPr>
         <w:t>–</w:t>
       </w:r>
       <w:r>
         <w:rPr>
-          <w:rtl w:val="0"/>
+          <w:sz w:val="24"/>
+          <w:szCs w:val="24"/>
+          <w:rtl w:val="0"/>
+          <w:lang w:val="en-US"/>
         </w:rPr>
         <w:t>1997, 1997.</w:t>
       </w:r>
@@ -2356,10 +2353,193 @@
       <w:suff w:val="tab"/>
       <w:lvlText w:val="%1."/>
       <w:lvlJc w:val="left"/>
+      <w:pPr>
+        <w:tabs>
+          <w:tab w:val="num" w:pos="1113"/>
+          <w:tab w:val="clear" w:pos="0"/>
+        </w:tabs>
+        <w:ind w:left="1113" w:hanging="393"/>
+      </w:pPr>
+      <w:rPr>
+        <w:position w:val="0"/>
+        <w:sz w:val="24"/>
+        <w:szCs w:val="24"/>
+        <w:rtl w:val="0"/>
+        <w:lang w:val="de-DE"/>
+      </w:rPr>
+    </w:lvl>
+    <w:lvl w:ilvl="1">
+      <w:start w:val="1"/>
+      <w:numFmt w:val="decimal"/>
+      <w:suff w:val="tab"/>
+      <w:lvlText w:val="%2."/>
+      <w:lvlJc w:val="left"/>
+      <w:pPr>
+        <w:tabs>
+          <w:tab w:val="num" w:pos="114"/>
+          <w:tab w:val="clear" w:pos="0"/>
+        </w:tabs>
+      </w:pPr>
+      <w:rPr>
+        <w:position w:val="0"/>
+        <w:sz w:val="24"/>
+        <w:szCs w:val="24"/>
+        <w:rtl w:val="0"/>
+        <w:lang w:val="de-DE"/>
+      </w:rPr>
+    </w:lvl>
+    <w:lvl w:ilvl="2">
+      <w:start w:val="1"/>
+      <w:numFmt w:val="decimal"/>
+      <w:suff w:val="tab"/>
+      <w:lvlText w:val="%3."/>
+      <w:lvlJc w:val="left"/>
+      <w:pPr>
+        <w:tabs>
+          <w:tab w:val="num" w:pos="114"/>
+          <w:tab w:val="clear" w:pos="0"/>
+        </w:tabs>
+      </w:pPr>
+      <w:rPr>
+        <w:position w:val="0"/>
+        <w:sz w:val="24"/>
+        <w:szCs w:val="24"/>
+        <w:rtl w:val="0"/>
+        <w:lang w:val="de-DE"/>
+      </w:rPr>
+    </w:lvl>
+    <w:lvl w:ilvl="3">
+      <w:start w:val="1"/>
+      <w:numFmt w:val="decimal"/>
+      <w:suff w:val="tab"/>
+      <w:lvlText w:val="%4."/>
+      <w:lvlJc w:val="left"/>
+      <w:pPr>
+        <w:tabs>
+          <w:tab w:val="num" w:pos="114"/>
+          <w:tab w:val="clear" w:pos="0"/>
+        </w:tabs>
+      </w:pPr>
+      <w:rPr>
+        <w:position w:val="0"/>
+        <w:sz w:val="24"/>
+        <w:szCs w:val="24"/>
+        <w:rtl w:val="0"/>
+        <w:lang w:val="de-DE"/>
+      </w:rPr>
+    </w:lvl>
+    <w:lvl w:ilvl="4">
+      <w:start w:val="1"/>
+      <w:numFmt w:val="decimal"/>
+      <w:suff w:val="tab"/>
+      <w:lvlText w:val="%5."/>
+      <w:lvlJc w:val="left"/>
+      <w:pPr>
+        <w:tabs>
+          <w:tab w:val="num" w:pos="114"/>
+          <w:tab w:val="clear" w:pos="0"/>
+        </w:tabs>
+      </w:pPr>
+      <w:rPr>
+        <w:position w:val="0"/>
+        <w:sz w:val="24"/>
+        <w:szCs w:val="24"/>
+        <w:rtl w:val="0"/>
+        <w:lang w:val="de-DE"/>
+      </w:rPr>
+    </w:lvl>
+    <w:lvl w:ilvl="5">
+      <w:start w:val="1"/>
+      <w:numFmt w:val="decimal"/>
+      <w:suff w:val="tab"/>
+      <w:lvlText w:val="%6."/>
+      <w:lvlJc w:val="left"/>
+      <w:pPr>
+        <w:tabs>
+          <w:tab w:val="num" w:pos="114"/>
+          <w:tab w:val="clear" w:pos="0"/>
+        </w:tabs>
+      </w:pPr>
+      <w:rPr>
+        <w:position w:val="0"/>
+        <w:sz w:val="24"/>
+        <w:szCs w:val="24"/>
+        <w:rtl w:val="0"/>
+        <w:lang w:val="de-DE"/>
+      </w:rPr>
+    </w:lvl>
+    <w:lvl w:ilvl="6">
+      <w:start w:val="1"/>
+      <w:numFmt w:val="decimal"/>
+      <w:suff w:val="tab"/>
+      <w:lvlText w:val="%7."/>
+      <w:lvlJc w:val="left"/>
+      <w:pPr>
+        <w:tabs>
+          <w:tab w:val="num" w:pos="114"/>
+          <w:tab w:val="clear" w:pos="0"/>
+        </w:tabs>
+      </w:pPr>
+      <w:rPr>
+        <w:position w:val="0"/>
+        <w:sz w:val="24"/>
+        <w:szCs w:val="24"/>
+        <w:rtl w:val="0"/>
+        <w:lang w:val="de-DE"/>
+      </w:rPr>
+    </w:lvl>
+    <w:lvl w:ilvl="7">
+      <w:start w:val="1"/>
+      <w:numFmt w:val="decimal"/>
+      <w:suff w:val="tab"/>
+      <w:lvlText w:val="%8."/>
+      <w:lvlJc w:val="left"/>
+      <w:pPr>
+        <w:tabs>
+          <w:tab w:val="num" w:pos="114"/>
+          <w:tab w:val="clear" w:pos="0"/>
+        </w:tabs>
+      </w:pPr>
+      <w:rPr>
+        <w:position w:val="0"/>
+        <w:sz w:val="24"/>
+        <w:szCs w:val="24"/>
+        <w:rtl w:val="0"/>
+        <w:lang w:val="de-DE"/>
+      </w:rPr>
+    </w:lvl>
+    <w:lvl w:ilvl="8">
+      <w:start w:val="1"/>
+      <w:numFmt w:val="decimal"/>
+      <w:suff w:val="tab"/>
+      <w:lvlText w:val="%9."/>
+      <w:lvlJc w:val="left"/>
+      <w:pPr>
+        <w:tabs>
+          <w:tab w:val="num" w:pos="114"/>
+          <w:tab w:val="clear" w:pos="0"/>
+        </w:tabs>
+      </w:pPr>
+      <w:rPr>
+        <w:position w:val="0"/>
+        <w:sz w:val="24"/>
+        <w:szCs w:val="24"/>
+        <w:rtl w:val="0"/>
+        <w:lang w:val="de-DE"/>
+      </w:rPr>
+    </w:lvl>
+  </w:abstractNum>
+  <w:abstractNum w:abstractNumId="1">
+    <w:multiLevelType w:val="multilevel"/>
+    <w:lvl w:ilvl="0">
+      <w:start w:val="1"/>
+      <w:numFmt w:val="decimal"/>
+      <w:suff w:val="tab"/>
+      <w:lvlText w:val="%1."/>
+      <w:lvlJc w:val="left"/>
       <w:pPr/>
       <w:rPr>
         <w:position w:val="0"/>
-        <w:rtl w:val="0"/>
       </w:rPr>
     </w:lvl>
     <w:lvl w:ilvl="1">
@@ -2371,7 +2551,6 @@
       <w:pPr/>
       <w:rPr>
         <w:position w:val="0"/>
-        <w:rtl w:val="0"/>
       </w:rPr>
     </w:lvl>
     <w:lvl w:ilvl="2">
@@ -2383,7 +2562,6 @@
       <w:pPr/>
       <w:rPr>
         <w:position w:val="0"/>
-        <w:rtl w:val="0"/>
       </w:rPr>
     </w:lvl>
     <w:lvl w:ilvl="3">
@@ -2395,7 +2573,6 @@
       <w:pPr/>
       <w:rPr>
         <w:position w:val="0"/>
-        <w:rtl w:val="0"/>
       </w:rPr>
     </w:lvl>
     <w:lvl w:ilvl="4">
@@ -2407,7 +2584,6 @@
       <w:pPr/>
       <w:rPr>
         <w:position w:val="0"/>
-        <w:rtl w:val="0"/>
       </w:rPr>
     </w:lvl>
     <w:lvl w:ilvl="5">
@@ -2419,7 +2595,6 @@
       <w:pPr/>
       <w:rPr>
         <w:position w:val="0"/>
-        <w:rtl w:val="0"/>
       </w:rPr>
     </w:lvl>
     <w:lvl w:ilvl="6">
@@ -2431,7 +2606,6 @@
       <w:pPr/>
       <w:rPr>
         <w:position w:val="0"/>
-        <w:rtl w:val="0"/>
       </w:rPr>
     </w:lvl>
     <w:lvl w:ilvl="7">
@@ -2443,7 +2617,6 @@
       <w:pPr/>
       <w:rPr>
         <w:position w:val="0"/>
-        <w:rtl w:val="0"/>
       </w:rPr>
     </w:lvl>
     <w:lvl w:ilvl="8">
@@ -2455,23 +2628,31 @@
       <w:pPr/>
       <w:rPr>
         <w:position w:val="0"/>
-        <w:rtl w:val="0"/>
       </w:rPr>
     </w:lvl>
   </w:abstractNum>
-  <w:abstractNum w:abstractNumId="1">
+  <w:abstractNum w:abstractNumId="2">
     <w:multiLevelType w:val="multilevel"/>
-    <w:styleLink w:val="Numbered"/>
+    <w:styleLink w:val="List 0"/>
     <w:lvl w:ilvl="0">
       <w:start w:val="1"/>
       <w:numFmt w:val="decimal"/>
       <w:suff w:val="tab"/>
       <w:lvlText w:val="%1."/>
       <w:lvlJc w:val="left"/>
-      <w:pPr/>
+      <w:pPr>
+        <w:tabs>
+          <w:tab w:val="num" w:pos="1113"/>
+          <w:tab w:val="clear" w:pos="0"/>
+        </w:tabs>
+        <w:ind w:left="1113" w:hanging="393"/>
+      </w:pPr>
       <w:rPr>
         <w:position w:val="0"/>
+        <w:sz w:val="24"/>
+        <w:szCs w:val="24"/>
         <w:rtl w:val="0"/>
+        <w:lang w:val="de-DE"/>
       </w:rPr>
     </w:lvl>
     <w:lvl w:ilvl="1">
@@ -2480,10 +2661,18 @@
       <w:suff w:val="tab"/>
       <w:lvlText w:val="%2."/>
       <w:lvlJc w:val="left"/>
-      <w:pPr/>
+      <w:pPr>
+        <w:tabs>
+          <w:tab w:val="num" w:pos="114"/>
+          <w:tab w:val="clear" w:pos="0"/>
+        </w:tabs>
+      </w:pPr>
       <w:rPr>
         <w:position w:val="0"/>
+        <w:sz w:val="24"/>
+        <w:szCs w:val="24"/>
         <w:rtl w:val="0"/>
+        <w:lang w:val="de-DE"/>
       </w:rPr>
     </w:lvl>
     <w:lvl w:ilvl="2">
@@ -2492,10 +2681,18 @@
       <w:suff w:val="tab"/>
       <w:lvlText w:val="%3."/>
       <w:lvlJc w:val="left"/>
-      <w:pPr/>
+      <w:pPr>
+        <w:tabs>
+          <w:tab w:val="num" w:pos="114"/>
+          <w:tab w:val="clear" w:pos="0"/>
+        </w:tabs>
+      </w:pPr>
       <w:rPr>
         <w:position w:val="0"/>
+        <w:sz w:val="24"/>
+        <w:szCs w:val="24"/>
         <w:rtl w:val="0"/>
+        <w:lang w:val="de-DE"/>
       </w:rPr>
     </w:lvl>
     <w:lvl w:ilvl="3">
@@ -2504,10 +2701,18 @@
       <w:suff w:val="tab"/>
       <w:lvlText w:val="%4."/>
       <w:lvlJc w:val="left"/>
-      <w:pPr/>
+      <w:pPr>
+        <w:tabs>
+          <w:tab w:val="num" w:pos="114"/>
+          <w:tab w:val="clear" w:pos="0"/>
+        </w:tabs>
+      </w:pPr>
       <w:rPr>
         <w:position w:val="0"/>
+        <w:sz w:val="24"/>
+        <w:szCs w:val="24"/>
         <w:rtl w:val="0"/>
+        <w:lang w:val="de-DE"/>
       </w:rPr>
     </w:lvl>
     <w:lvl w:ilvl="4">
@@ -2516,10 +2721,18 @@
       <w:suff w:val="tab"/>
       <w:lvlText w:val="%5."/>
       <w:lvlJc w:val="left"/>
-      <w:pPr/>
+      <w:pPr>
+        <w:tabs>
+          <w:tab w:val="num" w:pos="114"/>
+          <w:tab w:val="clear" w:pos="0"/>
+        </w:tabs>
+      </w:pPr>
       <w:rPr>
         <w:position w:val="0"/>
+        <w:sz w:val="24"/>
+        <w:szCs w:val="24"/>
         <w:rtl w:val="0"/>
+        <w:lang w:val="de-DE"/>
       </w:rPr>
     </w:lvl>
     <w:lvl w:ilvl="5">
@@ -2528,10 +2741,18 @@
       <w:suff w:val="tab"/>
       <w:lvlText w:val="%6."/>
       <w:lvlJc w:val="left"/>
-      <w:pPr/>
+      <w:pPr>
+        <w:tabs>
+          <w:tab w:val="num" w:pos="114"/>
+          <w:tab w:val="clear" w:pos="0"/>
+        </w:tabs>
+      </w:pPr>
       <w:rPr>
         <w:position w:val="0"/>
+        <w:sz w:val="24"/>
+        <w:szCs w:val="24"/>
         <w:rtl w:val="0"/>
+        <w:lang w:val="de-DE"/>
       </w:rPr>
     </w:lvl>
     <w:lvl w:ilvl="6">
@@ -2540,10 +2761,18 @@
       <w:suff w:val="tab"/>
       <w:lvlText w:val="%7."/>
       <w:lvlJc w:val="left"/>
-      <w:pPr/>
+      <w:pPr>
+        <w:tabs>
+          <w:tab w:val="num" w:pos="114"/>
+          <w:tab w:val="clear" w:pos="0"/>
+        </w:tabs>
+      </w:pPr>
       <w:rPr>
         <w:position w:val="0"/>
+        <w:sz w:val="24"/>
+        <w:szCs w:val="24"/>
         <w:rtl w:val="0"/>
+        <w:lang w:val="de-DE"/>
       </w:rPr>
     </w:lvl>
     <w:lvl w:ilvl="7">
@@ -2552,10 +2781,18 @@
       <w:suff w:val="tab"/>
       <w:lvlText w:val="%8."/>
       <w:lvlJc w:val="left"/>
-      <w:pPr/>
+      <w:pPr>
+        <w:tabs>
+          <w:tab w:val="num" w:pos="114"/>
+          <w:tab w:val="clear" w:pos="0"/>
+        </w:tabs>
+      </w:pPr>
       <w:rPr>
         <w:position w:val="0"/>
+        <w:sz w:val="24"/>
+        <w:szCs w:val="24"/>
         <w:rtl w:val="0"/>
+        <w:lang w:val="de-DE"/>
       </w:rPr>
     </w:lvl>
     <w:lvl w:ilvl="8">
@@ -2564,10 +2801,18 @@
       <w:suff w:val="tab"/>
       <w:lvlText w:val="%9."/>
       <w:lvlJc w:val="left"/>
-      <w:pPr/>
+      <w:pPr>
+        <w:tabs>
+          <w:tab w:val="num" w:pos="114"/>
+          <w:tab w:val="clear" w:pos="0"/>
+        </w:tabs>
+      </w:pPr>
       <w:rPr>
         <w:position w:val="0"/>
+        <w:sz w:val="24"/>
+        <w:szCs w:val="24"/>
         <w:rtl w:val="0"/>
+        <w:lang w:val="de-DE"/>
       </w:rPr>
     </w:lvl>
   </w:abstractNum>
@@ -2576,6 +2821,9 @@
   </w:num>
   <w:num w:numId="2">
     <w:abstractNumId w:val="1"/>
+  </w:num>
+  <w:num w:numId="3">
+    <w:abstractNumId w:val="2"/>
   </w:num>
 </w:numbering>
 </file>
@@ -2724,14 +2972,20 @@
       <w:vertAlign w:val="baseline"/>
     </w:rPr>
   </w:style>
-  <w:style w:type="paragraph" w:styleId="Body">
-    <w:name w:val="Body"/>
-    <w:next w:val="Body"/>
+  <w:style w:type="paragraph" w:styleId="Body A">
+    <w:name w:val="Body A"/>
+    <w:next w:val="Body A"/>
     <w:pPr>
       <w:keepNext w:val="0"/>
       <w:keepLines w:val="0"/>
       <w:pageBreakBefore w:val="0"/>
       <w:widowControl w:val="1"/>
+      <w:pBdr>
+        <w:top w:val="nil"/>
+        <w:left w:val="nil"/>
+        <w:bottom w:val="nil"/>
+        <w:right w:val="nil"/>
+      </w:pBdr>
       <w:shd w:val="clear" w:color="auto" w:fill="auto"/>
       <w:suppressAutoHyphens w:val="0"/>
       <w:bidi w:val="0"/>
@@ -2764,12 +3018,18 @@
   </w:style>
   <w:style w:type="paragraph" w:styleId="caption">
     <w:name w:val="caption"/>
-    <w:next w:val="Body"/>
+    <w:next w:val="Body A"/>
     <w:pPr>
       <w:keepNext w:val="0"/>
       <w:keepLines w:val="0"/>
       <w:pageBreakBefore w:val="0"/>
       <w:widowControl w:val="1"/>
+      <w:pBdr>
+        <w:top w:val="nil"/>
+        <w:left w:val="nil"/>
+        <w:bottom w:val="nil"/>
+        <w:right w:val="nil"/>
+      </w:pBdr>
       <w:shd w:val="clear" w:color="auto" w:fill="auto"/>
       <w:suppressAutoHyphens w:val="0"/>
       <w:bidi w:val="0"/>
@@ -2800,12 +3060,22 @@
       <w:lang w:val="en-US"/>
     </w:rPr>
   </w:style>
-  <w:style w:type="numbering" w:styleId="Numbered">
-    <w:name w:val="Numbered"/>
-    <w:next w:val="Numbered"/>
+  <w:style w:type="numbering" w:styleId="List 0">
+    <w:name w:val="List 0"/>
+    <w:basedOn w:val="Imported Style 1"/>
+    <w:next w:val="List 0"/>
     <w:pPr>
       <w:numPr>
         <w:numId w:val="1"/>
+      </w:numPr>
+    </w:pPr>
+  </w:style>
+  <w:style w:type="numbering" w:styleId="Imported Style 1">
+    <w:name w:val="Imported Style 1"/>
+    <w:next w:val="Imported Style 1"/>
+    <w:pPr>
+      <w:numPr>
+        <w:numId w:val="2"/>
       </w:numPr>
     </w:pPr>
   </w:style>
@@ -3785,10 +4055,10 @@
                 <a:srgbClr val="000000"/>
               </a:solidFill>
             </a:uFill>
-            <a:latin typeface="Cambria"/>
-            <a:ea typeface="Cambria"/>
-            <a:cs typeface="Cambria"/>
-            <a:sym typeface="Cambria"/>
+            <a:latin typeface="Times New Roman"/>
+            <a:ea typeface="Times New Roman"/>
+            <a:cs typeface="Times New Roman"/>
+            <a:sym typeface="Times New Roman"/>
           </a:defRPr>
         </a:defPPr>
         <a:lvl1pPr marL="0" marR="0" indent="0" algn="l" defTabSz="914400" rtl="0" fontAlgn="auto" latinLnBrk="1" hangingPunct="0">

</xml_diff>